<commit_message>
Add project Embedded_GPU_DB + Update tutorials
</commit_message>
<xml_diff>
--- a/Tutorials/C-C++/Building Process Tutorial.docx
+++ b/Tutorials/C-C++/Building Process Tutorial.docx
@@ -330,7 +330,6 @@
         <w:lastRenderedPageBreak/>
         <w:t xml:space="preserve">To take a deep dive inside the C/C++ compilation process, let’s compile a C program. Create a text file named </w:t>
       </w:r>
-      <w:proofErr w:type="spellStart"/>
       <w:r>
         <w:rPr>
           <w:rFonts w:ascii="Consolas" w:eastAsia="Consolas" w:hAnsi="Consolas" w:cs="Consolas"/>
@@ -340,7 +339,6 @@
         </w:rPr>
         <w:t>helloworld.c</w:t>
       </w:r>
-      <w:proofErr w:type="spellEnd"/>
       <w:r>
         <w:t xml:space="preserve"> without following content:</w:t>
       </w:r>
@@ -370,27 +368,7 @@
           <w:sz w:val="21"/>
           <w:szCs w:val="21"/>
         </w:rPr>
-        <w:t>#include &lt;</w:t>
-      </w:r>
-      <w:proofErr w:type="spellStart"/>
-      <w:r>
-        <w:rPr>
-          <w:rFonts w:ascii="Consolas" w:eastAsia="Consolas" w:hAnsi="Consolas" w:cs="Consolas"/>
-          <w:color w:val="000000"/>
-          <w:sz w:val="21"/>
-          <w:szCs w:val="21"/>
-        </w:rPr>
-        <w:t>stdio.h</w:t>
-      </w:r>
-      <w:proofErr w:type="spellEnd"/>
-      <w:r>
-        <w:rPr>
-          <w:rFonts w:ascii="Consolas" w:eastAsia="Consolas" w:hAnsi="Consolas" w:cs="Consolas"/>
-          <w:color w:val="000000"/>
-          <w:sz w:val="21"/>
-          <w:szCs w:val="21"/>
-        </w:rPr>
-        <w:t xml:space="preserve">&gt; </w:t>
+        <w:t xml:space="preserve">#include &lt;stdio.h&gt; </w:t>
       </w:r>
     </w:p>
     <w:p>
@@ -474,27 +452,7 @@
           <w:sz w:val="21"/>
           <w:szCs w:val="21"/>
         </w:rPr>
-        <w:t xml:space="preserve">    </w:t>
-      </w:r>
-      <w:proofErr w:type="spellStart"/>
-      <w:r>
-        <w:rPr>
-          <w:rFonts w:ascii="Consolas" w:eastAsia="Consolas" w:hAnsi="Consolas" w:cs="Consolas"/>
-          <w:color w:val="000000"/>
-          <w:sz w:val="21"/>
-          <w:szCs w:val="21"/>
-        </w:rPr>
-        <w:t>printf</w:t>
-      </w:r>
-      <w:proofErr w:type="spellEnd"/>
-      <w:r>
-        <w:rPr>
-          <w:rFonts w:ascii="Consolas" w:eastAsia="Consolas" w:hAnsi="Consolas" w:cs="Consolas"/>
-          <w:color w:val="000000"/>
-          <w:sz w:val="21"/>
-          <w:szCs w:val="21"/>
-        </w:rPr>
-        <w:t>("Hello, World!");</w:t>
+        <w:t xml:space="preserve">    printf("Hello, World!");</w:t>
       </w:r>
     </w:p>
     <w:p>
@@ -581,57 +539,15 @@
           <w:szCs w:val="21"/>
         </w:rPr>
       </w:pPr>
-      <w:proofErr w:type="spellStart"/>
-      <w:r>
-        <w:rPr>
-          <w:rFonts w:ascii="Consolas" w:eastAsia="Consolas" w:hAnsi="Consolas" w:cs="Consolas"/>
-          <w:color w:val="000000"/>
-          <w:sz w:val="21"/>
-          <w:szCs w:val="21"/>
-        </w:rPr>
-        <w:t>gcc</w:t>
-      </w:r>
-      <w:proofErr w:type="spellEnd"/>
-      <w:r>
-        <w:rPr>
-          <w:rFonts w:ascii="Consolas" w:eastAsia="Consolas" w:hAnsi="Consolas" w:cs="Consolas"/>
-          <w:color w:val="000000"/>
-          <w:sz w:val="21"/>
-          <w:szCs w:val="21"/>
-        </w:rPr>
-        <w:t xml:space="preserve"> -save-temps </w:t>
-      </w:r>
-      <w:proofErr w:type="spellStart"/>
-      <w:r>
-        <w:rPr>
-          <w:rFonts w:ascii="Consolas" w:eastAsia="Consolas" w:hAnsi="Consolas" w:cs="Consolas"/>
-          <w:color w:val="000000"/>
-          <w:sz w:val="21"/>
-          <w:szCs w:val="21"/>
-        </w:rPr>
-        <w:t>helloworld.c</w:t>
-      </w:r>
-      <w:proofErr w:type="spellEnd"/>
-      <w:r>
-        <w:rPr>
-          <w:rFonts w:ascii="Consolas" w:eastAsia="Consolas" w:hAnsi="Consolas" w:cs="Consolas"/>
-          <w:color w:val="000000"/>
-          <w:sz w:val="21"/>
-          <w:szCs w:val="21"/>
-        </w:rPr>
-        <w:t xml:space="preserve"> -o </w:t>
-      </w:r>
-      <w:proofErr w:type="spellStart"/>
-      <w:r>
-        <w:rPr>
-          <w:rFonts w:ascii="Consolas" w:eastAsia="Consolas" w:hAnsi="Consolas" w:cs="Consolas"/>
-          <w:color w:val="000000"/>
-          <w:sz w:val="21"/>
-          <w:szCs w:val="21"/>
-        </w:rPr>
-        <w:t>helloworld</w:t>
-      </w:r>
-      <w:proofErr w:type="spellEnd"/>
+      <w:r>
+        <w:rPr>
+          <w:rFonts w:ascii="Consolas" w:eastAsia="Consolas" w:hAnsi="Consolas" w:cs="Consolas"/>
+          <w:color w:val="000000"/>
+          <w:sz w:val="21"/>
+          <w:szCs w:val="21"/>
+        </w:rPr>
+        <w:t>gcc -save-temps helloworld.c -o helloworld</w:t>
+      </w:r>
     </w:p>
     <w:p>
       <w:r>
@@ -672,7 +588,6 @@
           <w:right w:val="single" w:sz="4" w:space="4" w:color="000000"/>
         </w:pBdr>
       </w:pPr>
-      <w:proofErr w:type="spellStart"/>
       <w:r>
         <w:rPr>
           <w:rFonts w:ascii="Consolas" w:eastAsia="Consolas" w:hAnsi="Consolas" w:cs="Consolas"/>
@@ -682,7 +597,6 @@
         </w:rPr>
         <w:t>helloworld.i</w:t>
       </w:r>
-      <w:proofErr w:type="spellEnd"/>
       <w:r>
         <w:tab/>
       </w:r>
@@ -700,7 +614,6 @@
           <w:right w:val="single" w:sz="4" w:space="4" w:color="000000"/>
         </w:pBdr>
       </w:pPr>
-      <w:proofErr w:type="spellStart"/>
       <w:r>
         <w:rPr>
           <w:rFonts w:ascii="Consolas" w:eastAsia="Consolas" w:hAnsi="Consolas" w:cs="Consolas"/>
@@ -710,7 +623,6 @@
         </w:rPr>
         <w:t>helloworld.s</w:t>
       </w:r>
-      <w:proofErr w:type="spellEnd"/>
       <w:r>
         <w:rPr>
           <w:rFonts w:ascii="Consolas" w:eastAsia="Consolas" w:hAnsi="Consolas" w:cs="Consolas"/>
@@ -734,7 +646,6 @@
           <w:right w:val="single" w:sz="4" w:space="4" w:color="000000"/>
         </w:pBdr>
       </w:pPr>
-      <w:proofErr w:type="spellStart"/>
       <w:r>
         <w:rPr>
           <w:rFonts w:ascii="Consolas" w:eastAsia="Consolas" w:hAnsi="Consolas" w:cs="Consolas"/>
@@ -744,7 +655,6 @@
         </w:rPr>
         <w:t>helloworld.o</w:t>
       </w:r>
-      <w:proofErr w:type="spellEnd"/>
       <w:r>
         <w:tab/>
       </w:r>
@@ -762,7 +672,6 @@
           <w:right w:val="single" w:sz="4" w:space="4" w:color="000000"/>
         </w:pBdr>
       </w:pPr>
-      <w:proofErr w:type="spellStart"/>
       <w:r>
         <w:rPr>
           <w:rFonts w:ascii="Consolas" w:eastAsia="Consolas" w:hAnsi="Consolas" w:cs="Consolas"/>
@@ -772,7 +681,6 @@
         </w:rPr>
         <w:t>helloworld</w:t>
       </w:r>
-      <w:proofErr w:type="spellEnd"/>
       <w:r>
         <w:tab/>
       </w:r>
@@ -813,7 +721,6 @@
           <w:right w:val="single" w:sz="4" w:space="4" w:color="000000"/>
         </w:pBdr>
       </w:pPr>
-      <w:proofErr w:type="spellStart"/>
       <w:r>
         <w:rPr>
           <w:rFonts w:ascii="Consolas" w:eastAsia="Consolas" w:hAnsi="Consolas" w:cs="Consolas"/>
@@ -823,7 +730,6 @@
         </w:rPr>
         <w:t>helloworld.i</w:t>
       </w:r>
-      <w:proofErr w:type="spellEnd"/>
       <w:r>
         <w:tab/>
       </w:r>
@@ -841,7 +747,6 @@
           <w:right w:val="single" w:sz="4" w:space="4" w:color="000000"/>
         </w:pBdr>
       </w:pPr>
-      <w:proofErr w:type="spellStart"/>
       <w:r>
         <w:rPr>
           <w:rFonts w:ascii="Consolas" w:eastAsia="Consolas" w:hAnsi="Consolas" w:cs="Consolas"/>
@@ -851,7 +756,6 @@
         </w:rPr>
         <w:t>helloworld.s</w:t>
       </w:r>
-      <w:proofErr w:type="spellEnd"/>
       <w:r>
         <w:rPr>
           <w:rFonts w:ascii="Consolas" w:eastAsia="Consolas" w:hAnsi="Consolas" w:cs="Consolas"/>
@@ -1020,7 +924,6 @@
       <w:r>
         <w:t xml:space="preserve">Here is an extract of </w:t>
       </w:r>
-      <w:proofErr w:type="spellStart"/>
       <w:r>
         <w:rPr>
           <w:rFonts w:ascii="Consolas" w:eastAsia="Consolas" w:hAnsi="Consolas" w:cs="Consolas"/>
@@ -1030,7 +933,6 @@
         </w:rPr>
         <w:t>compilation.i</w:t>
       </w:r>
-      <w:proofErr w:type="spellEnd"/>
       <w:r>
         <w:t xml:space="preserve"> file:</w:t>
       </w:r>
@@ -1232,7 +1134,6 @@
       <w:r>
         <w:t xml:space="preserve">Let us look into </w:t>
       </w:r>
-      <w:proofErr w:type="spellStart"/>
       <w:r>
         <w:rPr>
           <w:rFonts w:ascii="Consolas" w:eastAsia="Consolas" w:hAnsi="Consolas" w:cs="Consolas"/>
@@ -1242,7 +1143,6 @@
         </w:rPr>
         <w:t>compilation.s</w:t>
       </w:r>
-      <w:proofErr w:type="spellEnd"/>
       <w:r>
         <w:t xml:space="preserve"> file:</w:t>
       </w:r>
@@ -1372,7 +1272,6 @@
       <w:r>
         <w:t xml:space="preserve">In our case, a </w:t>
       </w:r>
-      <w:proofErr w:type="spellStart"/>
       <w:r>
         <w:rPr>
           <w:rFonts w:ascii="Consolas" w:eastAsia="Consolas" w:hAnsi="Consolas" w:cs="Consolas"/>
@@ -1382,7 +1281,6 @@
         </w:rPr>
         <w:t>compilation.o</w:t>
       </w:r>
-      <w:proofErr w:type="spellEnd"/>
       <w:r>
         <w:t xml:space="preserve"> file is generated. It is encoded in machine language and cannot be viewed using text editors. However, if you still open it in a text editor, it looks like:</w:t>
       </w:r>
@@ -1446,7 +1344,6 @@
       <w:r>
         <w:t xml:space="preserve">Finally, the linker comes in action and performs the final task of compilation process. It accepts the object file. It links all the function calls with their original definition; that means the function </w:t>
       </w:r>
-      <w:proofErr w:type="spellStart"/>
       <w:r>
         <w:rPr>
           <w:rFonts w:ascii="Consolas" w:eastAsia="Consolas" w:hAnsi="Consolas" w:cs="Consolas"/>
@@ -1454,17 +1351,7 @@
           <w:szCs w:val="21"/>
           <w:shd w:val="clear" w:color="auto" w:fill="F2F2F2"/>
         </w:rPr>
-        <w:t>printf</w:t>
-      </w:r>
-      <w:proofErr w:type="spellEnd"/>
-      <w:r>
-        <w:rPr>
-          <w:rFonts w:ascii="Consolas" w:eastAsia="Consolas" w:hAnsi="Consolas" w:cs="Consolas"/>
-          <w:sz w:val="21"/>
-          <w:szCs w:val="21"/>
-          <w:shd w:val="clear" w:color="auto" w:fill="F2F2F2"/>
-        </w:rPr>
-        <w:t>()</w:t>
+        <w:t>printf()</w:t>
       </w:r>
       <w:r>
         <w:t xml:space="preserve"> gets linked to its original definition.</w:t>
@@ -1558,20 +1445,8 @@
           <w:szCs w:val="21"/>
           <w:shd w:val="clear" w:color="auto" w:fill="F2F2F2"/>
         </w:rPr>
-        <w:t>.</w:t>
-      </w:r>
-      <w:proofErr w:type="spellStart"/>
-      <w:r>
-        <w:rPr>
-          <w:rFonts w:ascii="Consolas" w:eastAsia="Consolas" w:hAnsi="Consolas" w:cs="Consolas"/>
-          <w:color w:val="C00000"/>
-          <w:sz w:val="21"/>
-          <w:szCs w:val="21"/>
-          <w:shd w:val="clear" w:color="auto" w:fill="F2F2F2"/>
-        </w:rPr>
-        <w:t>a</w:t>
-      </w:r>
-      <w:proofErr w:type="spellEnd"/>
+        <w:t>.a</w:t>
+      </w:r>
       <w:r>
         <w:rPr>
           <w:color w:val="000000"/>
@@ -1674,20 +1549,8 @@
           <w:szCs w:val="21"/>
           <w:shd w:val="clear" w:color="auto" w:fill="F2F2F2"/>
         </w:rPr>
-        <w:t>.</w:t>
-      </w:r>
-      <w:proofErr w:type="spellStart"/>
-      <w:r>
-        <w:rPr>
-          <w:rFonts w:ascii="Consolas" w:eastAsia="Consolas" w:hAnsi="Consolas" w:cs="Consolas"/>
-          <w:color w:val="C00000"/>
-          <w:sz w:val="21"/>
-          <w:szCs w:val="21"/>
-          <w:shd w:val="clear" w:color="auto" w:fill="F2F2F2"/>
-        </w:rPr>
-        <w:t>dll</w:t>
-      </w:r>
-      <w:proofErr w:type="spellEnd"/>
+        <w:t>.dll</w:t>
+      </w:r>
       <w:r>
         <w:rPr>
           <w:color w:val="000000"/>
@@ -2488,13 +2351,8 @@
         <w:t>Makefile</w:t>
       </w:r>
       <w:r>
-        <w:t xml:space="preserve"> and </w:t>
-      </w:r>
-      <w:proofErr w:type="spellStart"/>
-      <w:r>
-        <w:t>gcc</w:t>
-      </w:r>
-      <w:proofErr w:type="spellEnd"/>
+        <w:t xml:space="preserve"> and gcc</w:t>
+      </w:r>
       <w:r>
         <w:t>/g++</w:t>
       </w:r>
@@ -2656,11 +2514,9 @@
       <w:r>
         <w:t xml:space="preserve">// In </w:t>
       </w:r>
-      <w:proofErr w:type="spellStart"/>
       <w:r>
         <w:t>main.c</w:t>
       </w:r>
-      <w:proofErr w:type="spellEnd"/>
     </w:p>
     <w:p>
       <w:pPr>
@@ -2696,27 +2552,7 @@
           <w:sz w:val="21"/>
           <w:szCs w:val="21"/>
         </w:rPr>
-        <w:t>&lt;</w:t>
-      </w:r>
-      <w:proofErr w:type="spellStart"/>
-      <w:r>
-        <w:rPr>
-          <w:rFonts w:ascii="Consolas" w:eastAsia="Consolas" w:hAnsi="Consolas" w:cs="Consolas"/>
-          <w:color w:val="A31515"/>
-          <w:sz w:val="21"/>
-          <w:szCs w:val="21"/>
-        </w:rPr>
-        <w:t>stdio.h</w:t>
-      </w:r>
-      <w:proofErr w:type="spellEnd"/>
-      <w:r>
-        <w:rPr>
-          <w:rFonts w:ascii="Consolas" w:eastAsia="Consolas" w:hAnsi="Consolas" w:cs="Consolas"/>
-          <w:color w:val="A31515"/>
-          <w:sz w:val="21"/>
-          <w:szCs w:val="21"/>
-        </w:rPr>
-        <w:t>&gt;</w:t>
+        <w:t>&lt;stdio.h&gt;</w:t>
       </w:r>
     </w:p>
     <w:p>
@@ -2753,27 +2589,7 @@
           <w:sz w:val="21"/>
           <w:szCs w:val="21"/>
         </w:rPr>
-        <w:t>"</w:t>
-      </w:r>
-      <w:proofErr w:type="spellStart"/>
-      <w:r>
-        <w:rPr>
-          <w:rFonts w:ascii="Consolas" w:eastAsia="Consolas" w:hAnsi="Consolas" w:cs="Consolas"/>
-          <w:color w:val="A31515"/>
-          <w:sz w:val="21"/>
-          <w:szCs w:val="21"/>
-        </w:rPr>
-        <w:t>functions.h</w:t>
-      </w:r>
-      <w:proofErr w:type="spellEnd"/>
-      <w:r>
-        <w:rPr>
-          <w:rFonts w:ascii="Consolas" w:eastAsia="Consolas" w:hAnsi="Consolas" w:cs="Consolas"/>
-          <w:color w:val="A31515"/>
-          <w:sz w:val="21"/>
-          <w:szCs w:val="21"/>
-        </w:rPr>
-        <w:t>"</w:t>
+        <w:t>"functions.h"</w:t>
       </w:r>
     </w:p>
     <w:p>
@@ -2857,27 +2673,7 @@
           <w:sz w:val="21"/>
           <w:szCs w:val="21"/>
         </w:rPr>
-        <w:t>   </w:t>
-      </w:r>
-      <w:proofErr w:type="spellStart"/>
-      <w:r>
-        <w:rPr>
-          <w:rFonts w:ascii="Consolas" w:eastAsia="Consolas" w:hAnsi="Consolas" w:cs="Consolas"/>
-          <w:color w:val="000000"/>
-          <w:sz w:val="21"/>
-          <w:szCs w:val="21"/>
-        </w:rPr>
-        <w:t>print_hello</w:t>
-      </w:r>
-      <w:proofErr w:type="spellEnd"/>
-      <w:r>
-        <w:rPr>
-          <w:rFonts w:ascii="Consolas" w:eastAsia="Consolas" w:hAnsi="Consolas" w:cs="Consolas"/>
-          <w:color w:val="000000"/>
-          <w:sz w:val="21"/>
-          <w:szCs w:val="21"/>
-        </w:rPr>
-        <w:t>();</w:t>
+        <w:t>   print_hello();</w:t>
       </w:r>
     </w:p>
     <w:p>
@@ -2905,27 +2701,7 @@
           <w:sz w:val="21"/>
           <w:szCs w:val="21"/>
         </w:rPr>
-        <w:t>   </w:t>
-      </w:r>
-      <w:proofErr w:type="spellStart"/>
-      <w:r>
-        <w:rPr>
-          <w:rFonts w:ascii="Consolas" w:eastAsia="Consolas" w:hAnsi="Consolas" w:cs="Consolas"/>
-          <w:color w:val="000000"/>
-          <w:sz w:val="21"/>
-          <w:szCs w:val="21"/>
-        </w:rPr>
-        <w:t>printf</w:t>
-      </w:r>
-      <w:proofErr w:type="spellEnd"/>
-      <w:r>
-        <w:rPr>
-          <w:rFonts w:ascii="Consolas" w:eastAsia="Consolas" w:hAnsi="Consolas" w:cs="Consolas"/>
-          <w:color w:val="000000"/>
-          <w:sz w:val="21"/>
-          <w:szCs w:val="21"/>
-        </w:rPr>
-        <w:t>(</w:t>
+        <w:t>   printf(</w:t>
       </w:r>
       <w:r>
         <w:rPr>
@@ -3080,13 +2856,8 @@
       <w:r>
         <w:t xml:space="preserve">// In </w:t>
       </w:r>
-      <w:proofErr w:type="spellStart"/>
-      <w:r>
-        <w:t>hello.c</w:t>
-      </w:r>
-      <w:proofErr w:type="spellEnd"/>
-      <w:r>
-        <w:t>:</w:t>
+      <w:r>
+        <w:t>hello.c:</w:t>
       </w:r>
     </w:p>
     <w:p>
@@ -3123,27 +2894,7 @@
           <w:sz w:val="21"/>
           <w:szCs w:val="21"/>
         </w:rPr>
-        <w:t>&lt;</w:t>
-      </w:r>
-      <w:proofErr w:type="spellStart"/>
-      <w:r>
-        <w:rPr>
-          <w:rFonts w:ascii="Consolas" w:eastAsia="Consolas" w:hAnsi="Consolas" w:cs="Consolas"/>
-          <w:color w:val="A31515"/>
-          <w:sz w:val="21"/>
-          <w:szCs w:val="21"/>
-        </w:rPr>
-        <w:t>stdio.h</w:t>
-      </w:r>
-      <w:proofErr w:type="spellEnd"/>
-      <w:r>
-        <w:rPr>
-          <w:rFonts w:ascii="Consolas" w:eastAsia="Consolas" w:hAnsi="Consolas" w:cs="Consolas"/>
-          <w:color w:val="A31515"/>
-          <w:sz w:val="21"/>
-          <w:szCs w:val="21"/>
-        </w:rPr>
-        <w:t>&gt;</w:t>
+        <w:t>&lt;stdio.h&gt;</w:t>
       </w:r>
     </w:p>
     <w:p>
@@ -3180,27 +2931,7 @@
           <w:sz w:val="21"/>
           <w:szCs w:val="21"/>
         </w:rPr>
-        <w:t>"</w:t>
-      </w:r>
-      <w:proofErr w:type="spellStart"/>
-      <w:r>
-        <w:rPr>
-          <w:rFonts w:ascii="Consolas" w:eastAsia="Consolas" w:hAnsi="Consolas" w:cs="Consolas"/>
-          <w:color w:val="A31515"/>
-          <w:sz w:val="21"/>
-          <w:szCs w:val="21"/>
-        </w:rPr>
-        <w:t>functions.h</w:t>
-      </w:r>
-      <w:proofErr w:type="spellEnd"/>
-      <w:r>
-        <w:rPr>
-          <w:rFonts w:ascii="Consolas" w:eastAsia="Consolas" w:hAnsi="Consolas" w:cs="Consolas"/>
-          <w:color w:val="A31515"/>
-          <w:sz w:val="21"/>
-          <w:szCs w:val="21"/>
-        </w:rPr>
-        <w:t>"</w:t>
+        <w:t>"functions.h"</w:t>
       </w:r>
     </w:p>
     <w:p>
@@ -3256,27 +2987,7 @@
           <w:sz w:val="21"/>
           <w:szCs w:val="21"/>
         </w:rPr>
-        <w:t> </w:t>
-      </w:r>
-      <w:proofErr w:type="spellStart"/>
-      <w:r>
-        <w:rPr>
-          <w:rFonts w:ascii="Consolas" w:eastAsia="Consolas" w:hAnsi="Consolas" w:cs="Consolas"/>
-          <w:color w:val="000000"/>
-          <w:sz w:val="21"/>
-          <w:szCs w:val="21"/>
-        </w:rPr>
-        <w:t>print_hello</w:t>
-      </w:r>
-      <w:proofErr w:type="spellEnd"/>
-      <w:r>
-        <w:rPr>
-          <w:rFonts w:ascii="Consolas" w:eastAsia="Consolas" w:hAnsi="Consolas" w:cs="Consolas"/>
-          <w:color w:val="000000"/>
-          <w:sz w:val="21"/>
-          <w:szCs w:val="21"/>
-        </w:rPr>
-        <w:t>() {</w:t>
+        <w:t> print_hello() {</w:t>
       </w:r>
     </w:p>
     <w:p>
@@ -3304,27 +3015,7 @@
           <w:sz w:val="21"/>
           <w:szCs w:val="21"/>
         </w:rPr>
-        <w:t>   </w:t>
-      </w:r>
-      <w:proofErr w:type="spellStart"/>
-      <w:r>
-        <w:rPr>
-          <w:rFonts w:ascii="Consolas" w:eastAsia="Consolas" w:hAnsi="Consolas" w:cs="Consolas"/>
-          <w:color w:val="000000"/>
-          <w:sz w:val="21"/>
-          <w:szCs w:val="21"/>
-        </w:rPr>
-        <w:t>prinf</w:t>
-      </w:r>
-      <w:proofErr w:type="spellEnd"/>
-      <w:r>
-        <w:rPr>
-          <w:rFonts w:ascii="Consolas" w:eastAsia="Consolas" w:hAnsi="Consolas" w:cs="Consolas"/>
-          <w:color w:val="000000"/>
-          <w:sz w:val="21"/>
-          <w:szCs w:val="21"/>
-        </w:rPr>
-        <w:t>(</w:t>
+        <w:t>   prinf(</w:t>
       </w:r>
       <w:r>
         <w:rPr>
@@ -3397,11 +3088,9 @@
       <w:r>
         <w:t xml:space="preserve">// In </w:t>
       </w:r>
-      <w:proofErr w:type="spellStart"/>
       <w:r>
         <w:t>factorial.c</w:t>
       </w:r>
-      <w:proofErr w:type="spellEnd"/>
       <w:r>
         <w:t>:</w:t>
       </w:r>
@@ -3440,27 +3129,7 @@
           <w:sz w:val="21"/>
           <w:szCs w:val="21"/>
         </w:rPr>
-        <w:t>"</w:t>
-      </w:r>
-      <w:proofErr w:type="spellStart"/>
-      <w:r>
-        <w:rPr>
-          <w:rFonts w:ascii="Consolas" w:eastAsia="Consolas" w:hAnsi="Consolas" w:cs="Consolas"/>
-          <w:color w:val="A31515"/>
-          <w:sz w:val="21"/>
-          <w:szCs w:val="21"/>
-        </w:rPr>
-        <w:t>functions.h</w:t>
-      </w:r>
-      <w:proofErr w:type="spellEnd"/>
-      <w:r>
-        <w:rPr>
-          <w:rFonts w:ascii="Consolas" w:eastAsia="Consolas" w:hAnsi="Consolas" w:cs="Consolas"/>
-          <w:color w:val="A31515"/>
-          <w:sz w:val="21"/>
-          <w:szCs w:val="21"/>
-        </w:rPr>
-        <w:t>"</w:t>
+        <w:t>"functions.h"</w:t>
       </w:r>
     </w:p>
     <w:p>
@@ -3855,11 +3524,9 @@
       <w:r>
         <w:t xml:space="preserve">// In </w:t>
       </w:r>
-      <w:proofErr w:type="spellStart"/>
       <w:r>
         <w:t>functions.h</w:t>
       </w:r>
-      <w:proofErr w:type="spellEnd"/>
       <w:r>
         <w:t>:</w:t>
       </w:r>
@@ -3898,27 +3565,7 @@
           <w:sz w:val="21"/>
           <w:szCs w:val="21"/>
         </w:rPr>
-        <w:t> </w:t>
-      </w:r>
-      <w:proofErr w:type="spellStart"/>
-      <w:r>
-        <w:rPr>
-          <w:rFonts w:ascii="Consolas" w:eastAsia="Consolas" w:hAnsi="Consolas" w:cs="Consolas"/>
-          <w:color w:val="000000"/>
-          <w:sz w:val="21"/>
-          <w:szCs w:val="21"/>
-        </w:rPr>
-        <w:t>print_hello</w:t>
-      </w:r>
-      <w:proofErr w:type="spellEnd"/>
-      <w:r>
-        <w:rPr>
-          <w:rFonts w:ascii="Consolas" w:eastAsia="Consolas" w:hAnsi="Consolas" w:cs="Consolas"/>
-          <w:color w:val="000000"/>
-          <w:sz w:val="21"/>
-          <w:szCs w:val="21"/>
-        </w:rPr>
-        <w:t>();</w:t>
+        <w:t> print_hello();</w:t>
       </w:r>
     </w:p>
     <w:p>
@@ -4005,87 +3652,7 @@
           <w:sz w:val="21"/>
           <w:szCs w:val="21"/>
         </w:rPr>
-        <w:t xml:space="preserve">$ </w:t>
-      </w:r>
-      <w:proofErr w:type="spellStart"/>
-      <w:r>
-        <w:rPr>
-          <w:rFonts w:ascii="Consolas" w:eastAsia="Consolas" w:hAnsi="Consolas" w:cs="Consolas"/>
-          <w:color w:val="000000"/>
-          <w:sz w:val="21"/>
-          <w:szCs w:val="21"/>
-        </w:rPr>
-        <w:t>gcc</w:t>
-      </w:r>
-      <w:proofErr w:type="spellEnd"/>
-      <w:r>
-        <w:rPr>
-          <w:rFonts w:ascii="Consolas" w:eastAsia="Consolas" w:hAnsi="Consolas" w:cs="Consolas"/>
-          <w:color w:val="000000"/>
-          <w:sz w:val="21"/>
-          <w:szCs w:val="21"/>
-        </w:rPr>
-        <w:t xml:space="preserve"> </w:t>
-      </w:r>
-      <w:proofErr w:type="spellStart"/>
-      <w:r>
-        <w:rPr>
-          <w:rFonts w:ascii="Consolas" w:eastAsia="Consolas" w:hAnsi="Consolas" w:cs="Consolas"/>
-          <w:color w:val="000000"/>
-          <w:sz w:val="21"/>
-          <w:szCs w:val="21"/>
-        </w:rPr>
-        <w:t>main.c</w:t>
-      </w:r>
-      <w:proofErr w:type="spellEnd"/>
-      <w:r>
-        <w:rPr>
-          <w:rFonts w:ascii="Consolas" w:eastAsia="Consolas" w:hAnsi="Consolas" w:cs="Consolas"/>
-          <w:color w:val="000000"/>
-          <w:sz w:val="21"/>
-          <w:szCs w:val="21"/>
-        </w:rPr>
-        <w:t xml:space="preserve"> </w:t>
-      </w:r>
-      <w:proofErr w:type="spellStart"/>
-      <w:r>
-        <w:rPr>
-          <w:rFonts w:ascii="Consolas" w:eastAsia="Consolas" w:hAnsi="Consolas" w:cs="Consolas"/>
-          <w:color w:val="000000"/>
-          <w:sz w:val="21"/>
-          <w:szCs w:val="21"/>
-        </w:rPr>
-        <w:t>hello.c</w:t>
-      </w:r>
-      <w:proofErr w:type="spellEnd"/>
-      <w:r>
-        <w:rPr>
-          <w:rFonts w:ascii="Consolas" w:eastAsia="Consolas" w:hAnsi="Consolas" w:cs="Consolas"/>
-          <w:color w:val="000000"/>
-          <w:sz w:val="21"/>
-          <w:szCs w:val="21"/>
-        </w:rPr>
-        <w:t xml:space="preserve"> </w:t>
-      </w:r>
-      <w:proofErr w:type="spellStart"/>
-      <w:r>
-        <w:rPr>
-          <w:rFonts w:ascii="Consolas" w:eastAsia="Consolas" w:hAnsi="Consolas" w:cs="Consolas"/>
-          <w:color w:val="000000"/>
-          <w:sz w:val="21"/>
-          <w:szCs w:val="21"/>
-        </w:rPr>
-        <w:t>factorial.c</w:t>
-      </w:r>
-      <w:proofErr w:type="spellEnd"/>
-      <w:r>
-        <w:rPr>
-          <w:rFonts w:ascii="Consolas" w:eastAsia="Consolas" w:hAnsi="Consolas" w:cs="Consolas"/>
-          <w:color w:val="000000"/>
-          <w:sz w:val="21"/>
-          <w:szCs w:val="21"/>
-        </w:rPr>
-        <w:t xml:space="preserve"> –I. -o hello</w:t>
+        <w:t>$ gcc main.c hello.c factorial.c –I. -o hello</w:t>
       </w:r>
     </w:p>
     <w:p>
@@ -4126,67 +3693,7 @@
           <w:sz w:val="21"/>
           <w:szCs w:val="21"/>
         </w:rPr>
-        <w:t xml:space="preserve">$ cc </w:t>
-      </w:r>
-      <w:proofErr w:type="spellStart"/>
-      <w:r>
-        <w:rPr>
-          <w:rFonts w:ascii="Consolas" w:eastAsia="Consolas" w:hAnsi="Consolas" w:cs="Consolas"/>
-          <w:color w:val="000000"/>
-          <w:sz w:val="21"/>
-          <w:szCs w:val="21"/>
-        </w:rPr>
-        <w:t>main.c</w:t>
-      </w:r>
-      <w:proofErr w:type="spellEnd"/>
-      <w:r>
-        <w:rPr>
-          <w:rFonts w:ascii="Consolas" w:eastAsia="Consolas" w:hAnsi="Consolas" w:cs="Consolas"/>
-          <w:color w:val="000000"/>
-          <w:sz w:val="21"/>
-          <w:szCs w:val="21"/>
-        </w:rPr>
-        <w:t xml:space="preserve"> </w:t>
-      </w:r>
-      <w:proofErr w:type="spellStart"/>
-      <w:r>
-        <w:rPr>
-          <w:rFonts w:ascii="Consolas" w:eastAsia="Consolas" w:hAnsi="Consolas" w:cs="Consolas"/>
-          <w:color w:val="000000"/>
-          <w:sz w:val="21"/>
-          <w:szCs w:val="21"/>
-        </w:rPr>
-        <w:t>hello.c</w:t>
-      </w:r>
-      <w:proofErr w:type="spellEnd"/>
-      <w:r>
-        <w:rPr>
-          <w:rFonts w:ascii="Consolas" w:eastAsia="Consolas" w:hAnsi="Consolas" w:cs="Consolas"/>
-          <w:color w:val="000000"/>
-          <w:sz w:val="21"/>
-          <w:szCs w:val="21"/>
-        </w:rPr>
-        <w:t xml:space="preserve"> </w:t>
-      </w:r>
-      <w:proofErr w:type="spellStart"/>
-      <w:r>
-        <w:rPr>
-          <w:rFonts w:ascii="Consolas" w:eastAsia="Consolas" w:hAnsi="Consolas" w:cs="Consolas"/>
-          <w:color w:val="000000"/>
-          <w:sz w:val="21"/>
-          <w:szCs w:val="21"/>
-        </w:rPr>
-        <w:t>factorial.c</w:t>
-      </w:r>
-      <w:proofErr w:type="spellEnd"/>
-      <w:r>
-        <w:rPr>
-          <w:rFonts w:ascii="Consolas" w:eastAsia="Consolas" w:hAnsi="Consolas" w:cs="Consolas"/>
-          <w:color w:val="000000"/>
-          <w:sz w:val="21"/>
-          <w:szCs w:val="21"/>
-        </w:rPr>
-        <w:t xml:space="preserve"> –I. -o hello</w:t>
+        <w:t>$ cc main.c hello.c factorial.c –I. -o hello</w:t>
       </w:r>
     </w:p>
     <w:p>
@@ -4247,67 +3754,7 @@
           <w:sz w:val="21"/>
           <w:szCs w:val="21"/>
         </w:rPr>
-        <w:t xml:space="preserve"> </w:t>
-      </w:r>
-      <w:proofErr w:type="spellStart"/>
-      <w:r>
-        <w:rPr>
-          <w:rFonts w:ascii="Consolas" w:eastAsia="Consolas" w:hAnsi="Consolas" w:cs="Consolas"/>
-          <w:color w:val="000000"/>
-          <w:sz w:val="21"/>
-          <w:szCs w:val="21"/>
-        </w:rPr>
-        <w:t>main.c</w:t>
-      </w:r>
-      <w:proofErr w:type="spellEnd"/>
-      <w:r>
-        <w:rPr>
-          <w:rFonts w:ascii="Consolas" w:eastAsia="Consolas" w:hAnsi="Consolas" w:cs="Consolas"/>
-          <w:color w:val="000000"/>
-          <w:sz w:val="21"/>
-          <w:szCs w:val="21"/>
-        </w:rPr>
-        <w:t xml:space="preserve"> </w:t>
-      </w:r>
-      <w:proofErr w:type="spellStart"/>
-      <w:r>
-        <w:rPr>
-          <w:rFonts w:ascii="Consolas" w:eastAsia="Consolas" w:hAnsi="Consolas" w:cs="Consolas"/>
-          <w:color w:val="000000"/>
-          <w:sz w:val="21"/>
-          <w:szCs w:val="21"/>
-        </w:rPr>
-        <w:t>hello.c</w:t>
-      </w:r>
-      <w:proofErr w:type="spellEnd"/>
-      <w:r>
-        <w:rPr>
-          <w:rFonts w:ascii="Consolas" w:eastAsia="Consolas" w:hAnsi="Consolas" w:cs="Consolas"/>
-          <w:color w:val="000000"/>
-          <w:sz w:val="21"/>
-          <w:szCs w:val="21"/>
-        </w:rPr>
-        <w:t xml:space="preserve"> </w:t>
-      </w:r>
-      <w:proofErr w:type="spellStart"/>
-      <w:r>
-        <w:rPr>
-          <w:rFonts w:ascii="Consolas" w:eastAsia="Consolas" w:hAnsi="Consolas" w:cs="Consolas"/>
-          <w:color w:val="000000"/>
-          <w:sz w:val="21"/>
-          <w:szCs w:val="21"/>
-        </w:rPr>
-        <w:t>factorial.c</w:t>
-      </w:r>
-      <w:proofErr w:type="spellEnd"/>
-      <w:r>
-        <w:rPr>
-          <w:rFonts w:ascii="Consolas" w:eastAsia="Consolas" w:hAnsi="Consolas" w:cs="Consolas"/>
-          <w:color w:val="000000"/>
-          <w:sz w:val="21"/>
-          <w:szCs w:val="21"/>
-        </w:rPr>
-        <w:t xml:space="preserve"> –I.</w:t>
+        <w:t xml:space="preserve"> main.c hello.c factorial.c –I.</w:t>
       </w:r>
     </w:p>
     <w:p>
@@ -4745,37 +4192,15 @@
           <w:szCs w:val="21"/>
         </w:rPr>
       </w:pPr>
-      <w:proofErr w:type="spellStart"/>
-      <w:r>
-        <w:rPr>
-          <w:rFonts w:ascii="Consolas" w:eastAsia="Consolas" w:hAnsi="Consolas" w:cs="Consolas"/>
-          <w:color w:val="000000"/>
-          <w:sz w:val="21"/>
-          <w:szCs w:val="21"/>
-        </w:rPr>
-        <w:t>some_file</w:t>
-      </w:r>
-      <w:proofErr w:type="spellEnd"/>
-      <w:r>
-        <w:rPr>
-          <w:rFonts w:ascii="Consolas" w:eastAsia="Consolas" w:hAnsi="Consolas" w:cs="Consolas"/>
-          <w:color w:val="000000"/>
-          <w:sz w:val="21"/>
-          <w:szCs w:val="21"/>
-        </w:rPr>
-        <w:t>: </w:t>
-      </w:r>
-      <w:proofErr w:type="spellStart"/>
-      <w:r>
-        <w:rPr>
-          <w:rFonts w:ascii="Consolas" w:eastAsia="Consolas" w:hAnsi="Consolas" w:cs="Consolas"/>
-          <w:color w:val="000000"/>
-          <w:sz w:val="21"/>
-          <w:szCs w:val="21"/>
-        </w:rPr>
-        <w:t>other_file</w:t>
-      </w:r>
-      <w:proofErr w:type="spellEnd"/>
+      <w:r>
+        <w:rPr>
+          <w:rFonts w:ascii="Consolas" w:eastAsia="Consolas" w:hAnsi="Consolas" w:cs="Consolas"/>
+          <w:color w:val="000000"/>
+          <w:sz w:val="21"/>
+          <w:szCs w:val="21"/>
+        </w:rPr>
+        <w:t>some_file: other_file</w:t>
+      </w:r>
     </w:p>
     <w:p>
       <w:pPr>
@@ -4829,27 +4254,7 @@
           <w:sz w:val="21"/>
           <w:szCs w:val="21"/>
         </w:rPr>
-        <w:t>"This will run second, because it depends on '</w:t>
-      </w:r>
-      <w:proofErr w:type="spellStart"/>
-      <w:r>
-        <w:rPr>
-          <w:rFonts w:ascii="Consolas" w:eastAsia="Consolas" w:hAnsi="Consolas" w:cs="Consolas"/>
-          <w:color w:val="A31515"/>
-          <w:sz w:val="21"/>
-          <w:szCs w:val="21"/>
-        </w:rPr>
-        <w:t>other_file</w:t>
-      </w:r>
-      <w:proofErr w:type="spellEnd"/>
-      <w:r>
-        <w:rPr>
-          <w:rFonts w:ascii="Consolas" w:eastAsia="Consolas" w:hAnsi="Consolas" w:cs="Consolas"/>
-          <w:color w:val="A31515"/>
-          <w:sz w:val="21"/>
-          <w:szCs w:val="21"/>
-        </w:rPr>
-        <w:t>'."</w:t>
+        <w:t>"This will run second, because it depends on 'other_file'."</w:t>
       </w:r>
     </w:p>
     <w:p>
@@ -4889,25 +4294,14 @@
           <w:szCs w:val="21"/>
         </w:rPr>
       </w:pPr>
-      <w:proofErr w:type="spellStart"/>
-      <w:r>
-        <w:rPr>
-          <w:rFonts w:ascii="Consolas" w:eastAsia="Consolas" w:hAnsi="Consolas" w:cs="Consolas"/>
-          <w:color w:val="000000"/>
-          <w:sz w:val="21"/>
-          <w:szCs w:val="21"/>
-        </w:rPr>
-        <w:t>other_file</w:t>
-      </w:r>
-      <w:proofErr w:type="spellEnd"/>
-      <w:r>
-        <w:rPr>
-          <w:rFonts w:ascii="Consolas" w:eastAsia="Consolas" w:hAnsi="Consolas" w:cs="Consolas"/>
-          <w:color w:val="000000"/>
-          <w:sz w:val="21"/>
-          <w:szCs w:val="21"/>
-        </w:rPr>
-        <w:t>:</w:t>
+      <w:r>
+        <w:rPr>
+          <w:rFonts w:ascii="Consolas" w:eastAsia="Consolas" w:hAnsi="Consolas" w:cs="Consolas"/>
+          <w:color w:val="000000"/>
+          <w:sz w:val="21"/>
+          <w:szCs w:val="21"/>
+        </w:rPr>
+        <w:t>other_file:</w:t>
       </w:r>
     </w:p>
     <w:p>
@@ -5051,27 +4445,7 @@
           <w:sz w:val="21"/>
           <w:szCs w:val="21"/>
         </w:rPr>
-        <w:t>This will run second, because it depends on '</w:t>
-      </w:r>
-      <w:proofErr w:type="spellStart"/>
-      <w:r>
-        <w:rPr>
-          <w:rFonts w:ascii="Consolas" w:eastAsia="Consolas" w:hAnsi="Consolas" w:cs="Consolas"/>
-          <w:color w:val="000000"/>
-          <w:sz w:val="21"/>
-          <w:szCs w:val="21"/>
-        </w:rPr>
-        <w:t>other_file</w:t>
-      </w:r>
-      <w:proofErr w:type="spellEnd"/>
-      <w:r>
-        <w:rPr>
-          <w:rFonts w:ascii="Consolas" w:eastAsia="Consolas" w:hAnsi="Consolas" w:cs="Consolas"/>
-          <w:color w:val="000000"/>
-          <w:sz w:val="21"/>
-          <w:szCs w:val="21"/>
-        </w:rPr>
-        <w:t>'.</w:t>
+        <w:t>This will run second, because it depends on 'other_file'.</w:t>
       </w:r>
     </w:p>
     <w:p>
@@ -5120,19 +4494,8 @@
           <w:sz w:val="21"/>
           <w:szCs w:val="21"/>
         </w:rPr>
-        <w:t>: </w:t>
-      </w:r>
-      <w:proofErr w:type="spellStart"/>
-      <w:r>
-        <w:rPr>
-          <w:rFonts w:ascii="Consolas" w:eastAsia="Consolas" w:hAnsi="Consolas" w:cs="Consolas"/>
-          <w:color w:val="000000"/>
-          <w:sz w:val="21"/>
-          <w:szCs w:val="21"/>
-        </w:rPr>
-        <w:t>blah.o</w:t>
-      </w:r>
-      <w:proofErr w:type="spellEnd"/>
+        <w:t>: blah.o</w:t>
+      </w:r>
     </w:p>
     <w:p>
       <w:pPr>
@@ -5160,27 +4523,7 @@
           <w:szCs w:val="21"/>
         </w:rPr>
         <w:tab/>
-        <w:t>cc </w:t>
-      </w:r>
-      <w:proofErr w:type="spellStart"/>
-      <w:r>
-        <w:rPr>
-          <w:rFonts w:ascii="Consolas" w:eastAsia="Consolas" w:hAnsi="Consolas" w:cs="Consolas"/>
-          <w:color w:val="000000"/>
-          <w:sz w:val="21"/>
-          <w:szCs w:val="21"/>
-        </w:rPr>
-        <w:t>blah.o</w:t>
-      </w:r>
-      <w:proofErr w:type="spellEnd"/>
-      <w:r>
-        <w:rPr>
-          <w:rFonts w:ascii="Consolas" w:eastAsia="Consolas" w:hAnsi="Consolas" w:cs="Consolas"/>
-          <w:color w:val="000000"/>
-          <w:sz w:val="21"/>
-          <w:szCs w:val="21"/>
-        </w:rPr>
-        <w:t> -o </w:t>
+        <w:t>cc blah.o -o </w:t>
       </w:r>
       <w:r>
         <w:rPr>
@@ -5230,7 +4573,6 @@
           <w:szCs w:val="21"/>
         </w:rPr>
       </w:pPr>
-      <w:proofErr w:type="spellStart"/>
       <w:r>
         <w:rPr>
           <w:rFonts w:ascii="Consolas" w:eastAsia="Consolas" w:hAnsi="Consolas" w:cs="Consolas"/>
@@ -5241,27 +4583,15 @@
         </w:rPr>
         <w:t>blah.o</w:t>
       </w:r>
-      <w:proofErr w:type="spellEnd"/>
-      <w:r>
-        <w:rPr>
-          <w:rFonts w:ascii="Consolas" w:eastAsia="Consolas" w:hAnsi="Consolas" w:cs="Consolas"/>
-          <w:color w:val="000000"/>
-          <w:sz w:val="21"/>
-          <w:szCs w:val="21"/>
-        </w:rPr>
-        <w:t>: </w:t>
-      </w:r>
-      <w:proofErr w:type="spellStart"/>
-      <w:r>
-        <w:rPr>
-          <w:rFonts w:ascii="Consolas" w:eastAsia="Consolas" w:hAnsi="Consolas" w:cs="Consolas"/>
-          <w:color w:val="000000"/>
-          <w:sz w:val="21"/>
-          <w:szCs w:val="21"/>
-        </w:rPr>
-        <w:t>blah.c</w:t>
-      </w:r>
-      <w:proofErr w:type="spellEnd"/>
+      <w:r>
+        <w:rPr>
+          <w:rFonts w:ascii="Consolas" w:eastAsia="Consolas" w:hAnsi="Consolas" w:cs="Consolas"/>
+          <w:color w:val="000000"/>
+          <w:sz w:val="21"/>
+          <w:szCs w:val="21"/>
+        </w:rPr>
+        <w:t>: blah.c</w:t>
+      </w:r>
     </w:p>
     <w:p>
       <w:pPr>
@@ -5290,29 +4620,8 @@
         </w:rPr>
         <w:lastRenderedPageBreak/>
         <w:tab/>
-        <w:t>cc -c </w:t>
-      </w:r>
-      <w:proofErr w:type="spellStart"/>
-      <w:r>
-        <w:rPr>
-          <w:rFonts w:ascii="Consolas" w:eastAsia="Consolas" w:hAnsi="Consolas" w:cs="Consolas"/>
-          <w:color w:val="000000"/>
-          <w:sz w:val="21"/>
-          <w:szCs w:val="21"/>
-        </w:rPr>
-        <w:t>blah.c</w:t>
-      </w:r>
-      <w:proofErr w:type="spellEnd"/>
-      <w:r>
-        <w:rPr>
-          <w:rFonts w:ascii="Consolas" w:eastAsia="Consolas" w:hAnsi="Consolas" w:cs="Consolas"/>
-          <w:color w:val="000000"/>
-          <w:sz w:val="21"/>
-          <w:szCs w:val="21"/>
-        </w:rPr>
-        <w:t> -o </w:t>
-      </w:r>
-      <w:proofErr w:type="spellStart"/>
+        <w:t>cc -c blah.c -o </w:t>
+      </w:r>
       <w:r>
         <w:rPr>
           <w:rFonts w:ascii="Consolas" w:eastAsia="Consolas" w:hAnsi="Consolas" w:cs="Consolas"/>
@@ -5323,7 +4632,6 @@
         </w:rPr>
         <w:t>blah.o</w:t>
       </w:r>
-      <w:proofErr w:type="spellEnd"/>
     </w:p>
     <w:p>
       <w:pPr>
@@ -5362,25 +4670,14 @@
           <w:szCs w:val="21"/>
         </w:rPr>
       </w:pPr>
-      <w:proofErr w:type="spellStart"/>
-      <w:r>
-        <w:rPr>
-          <w:rFonts w:ascii="Consolas" w:eastAsia="Consolas" w:hAnsi="Consolas" w:cs="Consolas"/>
-          <w:color w:val="000000"/>
-          <w:sz w:val="21"/>
-          <w:szCs w:val="21"/>
-        </w:rPr>
-        <w:t>blah.c</w:t>
-      </w:r>
-      <w:proofErr w:type="spellEnd"/>
-      <w:r>
-        <w:rPr>
-          <w:rFonts w:ascii="Consolas" w:eastAsia="Consolas" w:hAnsi="Consolas" w:cs="Consolas"/>
-          <w:color w:val="000000"/>
-          <w:sz w:val="21"/>
-          <w:szCs w:val="21"/>
-        </w:rPr>
-        <w:t>:</w:t>
+      <w:r>
+        <w:rPr>
+          <w:rFonts w:ascii="Consolas" w:eastAsia="Consolas" w:hAnsi="Consolas" w:cs="Consolas"/>
+          <w:color w:val="000000"/>
+          <w:sz w:val="21"/>
+          <w:szCs w:val="21"/>
+        </w:rPr>
+        <w:t>blah.c:</w:t>
       </w:r>
     </w:p>
     <w:p>
@@ -5444,19 +4741,8 @@
           <w:sz w:val="21"/>
           <w:szCs w:val="21"/>
         </w:rPr>
-        <w:t> &gt; </w:t>
-      </w:r>
-      <w:proofErr w:type="spellStart"/>
-      <w:r>
-        <w:rPr>
-          <w:rFonts w:ascii="Consolas" w:eastAsia="Consolas" w:hAnsi="Consolas" w:cs="Consolas"/>
-          <w:color w:val="000000"/>
-          <w:sz w:val="21"/>
-          <w:szCs w:val="21"/>
-        </w:rPr>
-        <w:t>blah.c</w:t>
-      </w:r>
-      <w:proofErr w:type="spellEnd"/>
+        <w:t> &gt; blah.c</w:t>
+      </w:r>
     </w:p>
     <w:p>
       <w:pPr>
@@ -5531,47 +4817,7 @@
           <w:szCs w:val="21"/>
         </w:rPr>
         <w:tab/>
-        <w:t>rm -f </w:t>
-      </w:r>
-      <w:proofErr w:type="spellStart"/>
-      <w:r>
-        <w:rPr>
-          <w:rFonts w:ascii="Consolas" w:eastAsia="Consolas" w:hAnsi="Consolas" w:cs="Consolas"/>
-          <w:color w:val="000000"/>
-          <w:sz w:val="21"/>
-          <w:szCs w:val="21"/>
-        </w:rPr>
-        <w:t>blah.o</w:t>
-      </w:r>
-      <w:proofErr w:type="spellEnd"/>
-      <w:r>
-        <w:rPr>
-          <w:rFonts w:ascii="Consolas" w:eastAsia="Consolas" w:hAnsi="Consolas" w:cs="Consolas"/>
-          <w:color w:val="000000"/>
-          <w:sz w:val="21"/>
-          <w:szCs w:val="21"/>
-        </w:rPr>
-        <w:t> </w:t>
-      </w:r>
-      <w:proofErr w:type="spellStart"/>
-      <w:r>
-        <w:rPr>
-          <w:rFonts w:ascii="Consolas" w:eastAsia="Consolas" w:hAnsi="Consolas" w:cs="Consolas"/>
-          <w:color w:val="000000"/>
-          <w:sz w:val="21"/>
-          <w:szCs w:val="21"/>
-        </w:rPr>
-        <w:t>blah.c</w:t>
-      </w:r>
-      <w:proofErr w:type="spellEnd"/>
-      <w:r>
-        <w:rPr>
-          <w:rFonts w:ascii="Consolas" w:eastAsia="Consolas" w:hAnsi="Consolas" w:cs="Consolas"/>
-          <w:color w:val="000000"/>
-          <w:sz w:val="21"/>
-          <w:szCs w:val="21"/>
-        </w:rPr>
-        <w:t> blah</w:t>
+        <w:t>rm -f blah.o blah.c blah</w:t>
       </w:r>
     </w:p>
     <w:p>
@@ -5632,19 +4878,8 @@
           <w:sz w:val="21"/>
           <w:szCs w:val="21"/>
         </w:rPr>
-        <w:t xml:space="preserve">echo "int main() { return 0; }" &gt; </w:t>
-      </w:r>
-      <w:proofErr w:type="spellStart"/>
-      <w:r>
-        <w:rPr>
-          <w:rFonts w:ascii="Consolas" w:eastAsia="Consolas" w:hAnsi="Consolas" w:cs="Consolas"/>
-          <w:color w:val="000000"/>
-          <w:sz w:val="21"/>
-          <w:szCs w:val="21"/>
-        </w:rPr>
-        <w:t>blah.c</w:t>
-      </w:r>
-      <w:proofErr w:type="spellEnd"/>
+        <w:t>echo "int main() { return 0; }" &gt; blah.c</w:t>
+      </w:r>
     </w:p>
     <w:p>
       <w:pPr>
@@ -5671,39 +4906,8 @@
           <w:sz w:val="21"/>
           <w:szCs w:val="21"/>
         </w:rPr>
-        <w:t xml:space="preserve">cc -c </w:t>
-      </w:r>
-      <w:proofErr w:type="spellStart"/>
-      <w:r>
-        <w:rPr>
-          <w:rFonts w:ascii="Consolas" w:eastAsia="Consolas" w:hAnsi="Consolas" w:cs="Consolas"/>
-          <w:color w:val="000000"/>
-          <w:sz w:val="21"/>
-          <w:szCs w:val="21"/>
-        </w:rPr>
-        <w:t>blah.c</w:t>
-      </w:r>
-      <w:proofErr w:type="spellEnd"/>
-      <w:r>
-        <w:rPr>
-          <w:rFonts w:ascii="Consolas" w:eastAsia="Consolas" w:hAnsi="Consolas" w:cs="Consolas"/>
-          <w:color w:val="000000"/>
-          <w:sz w:val="21"/>
-          <w:szCs w:val="21"/>
-        </w:rPr>
-        <w:t xml:space="preserve"> -o </w:t>
-      </w:r>
-      <w:proofErr w:type="spellStart"/>
-      <w:r>
-        <w:rPr>
-          <w:rFonts w:ascii="Consolas" w:eastAsia="Consolas" w:hAnsi="Consolas" w:cs="Consolas"/>
-          <w:color w:val="000000"/>
-          <w:sz w:val="21"/>
-          <w:szCs w:val="21"/>
-        </w:rPr>
-        <w:t>blah.o</w:t>
-      </w:r>
-      <w:proofErr w:type="spellEnd"/>
+        <w:t>cc -c blah.c -o blah.o</w:t>
+      </w:r>
     </w:p>
     <w:p>
       <w:pPr>
@@ -5730,27 +4934,7 @@
           <w:sz w:val="21"/>
           <w:szCs w:val="21"/>
         </w:rPr>
-        <w:t xml:space="preserve">cc </w:t>
-      </w:r>
-      <w:proofErr w:type="spellStart"/>
-      <w:r>
-        <w:rPr>
-          <w:rFonts w:ascii="Consolas" w:eastAsia="Consolas" w:hAnsi="Consolas" w:cs="Consolas"/>
-          <w:color w:val="000000"/>
-          <w:sz w:val="21"/>
-          <w:szCs w:val="21"/>
-        </w:rPr>
-        <w:t>blah.o</w:t>
-      </w:r>
-      <w:proofErr w:type="spellEnd"/>
-      <w:r>
-        <w:rPr>
-          <w:rFonts w:ascii="Consolas" w:eastAsia="Consolas" w:hAnsi="Consolas" w:cs="Consolas"/>
-          <w:color w:val="000000"/>
-          <w:sz w:val="21"/>
-          <w:szCs w:val="21"/>
-        </w:rPr>
-        <w:t xml:space="preserve"> -o blah</w:t>
+        <w:t>cc blah.o -o blah</w:t>
       </w:r>
     </w:p>
     <w:p>
@@ -5825,47 +5009,7 @@
           <w:sz w:val="21"/>
           <w:szCs w:val="21"/>
         </w:rPr>
-        <w:t xml:space="preserve">rm -f </w:t>
-      </w:r>
-      <w:proofErr w:type="spellStart"/>
-      <w:r>
-        <w:rPr>
-          <w:rFonts w:ascii="Consolas" w:eastAsia="Consolas" w:hAnsi="Consolas" w:cs="Consolas"/>
-          <w:color w:val="000000"/>
-          <w:sz w:val="21"/>
-          <w:szCs w:val="21"/>
-        </w:rPr>
-        <w:t>blah.o</w:t>
-      </w:r>
-      <w:proofErr w:type="spellEnd"/>
-      <w:r>
-        <w:rPr>
-          <w:rFonts w:ascii="Consolas" w:eastAsia="Consolas" w:hAnsi="Consolas" w:cs="Consolas"/>
-          <w:color w:val="000000"/>
-          <w:sz w:val="21"/>
-          <w:szCs w:val="21"/>
-        </w:rPr>
-        <w:t xml:space="preserve"> </w:t>
-      </w:r>
-      <w:proofErr w:type="spellStart"/>
-      <w:r>
-        <w:rPr>
-          <w:rFonts w:ascii="Consolas" w:eastAsia="Consolas" w:hAnsi="Consolas" w:cs="Consolas"/>
-          <w:color w:val="000000"/>
-          <w:sz w:val="21"/>
-          <w:szCs w:val="21"/>
-        </w:rPr>
-        <w:t>blah.c</w:t>
-      </w:r>
-      <w:proofErr w:type="spellEnd"/>
-      <w:r>
-        <w:rPr>
-          <w:rFonts w:ascii="Consolas" w:eastAsia="Consolas" w:hAnsi="Consolas" w:cs="Consolas"/>
-          <w:color w:val="000000"/>
-          <w:sz w:val="21"/>
-          <w:szCs w:val="21"/>
-        </w:rPr>
-        <w:t xml:space="preserve"> blah</w:t>
+        <w:t>rm -f blah.o blah.c blah</w:t>
       </w:r>
     </w:p>
     <w:p>
@@ -5889,7 +5033,6 @@
       <w:r>
         <w:t xml:space="preserve"> program is intelligent and works based on the changes you do in your source files. From the very first example, we know that all </w:t>
       </w:r>
-      <w:proofErr w:type="spellStart"/>
       <w:r>
         <w:rPr>
           <w:rFonts w:ascii="Consolas" w:eastAsia="Consolas" w:hAnsi="Consolas" w:cs="Consolas"/>
@@ -5899,11 +5042,9 @@
         </w:rPr>
         <w:t>main.c</w:t>
       </w:r>
-      <w:proofErr w:type="spellEnd"/>
       <w:r>
         <w:t xml:space="preserve">, </w:t>
       </w:r>
-      <w:proofErr w:type="spellStart"/>
       <w:r>
         <w:rPr>
           <w:rFonts w:ascii="Consolas" w:eastAsia="Consolas" w:hAnsi="Consolas" w:cs="Consolas"/>
@@ -5913,11 +5054,9 @@
         </w:rPr>
         <w:t>hello.c</w:t>
       </w:r>
-      <w:proofErr w:type="spellEnd"/>
       <w:r>
         <w:t xml:space="preserve"> and </w:t>
       </w:r>
-      <w:proofErr w:type="spellStart"/>
       <w:r>
         <w:rPr>
           <w:rFonts w:ascii="Consolas" w:eastAsia="Consolas" w:hAnsi="Consolas" w:cs="Consolas"/>
@@ -5927,11 +5066,9 @@
         </w:rPr>
         <w:t>factorial.c</w:t>
       </w:r>
-      <w:proofErr w:type="spellEnd"/>
       <w:r>
         <w:t xml:space="preserve"> are dependent on </w:t>
       </w:r>
-      <w:proofErr w:type="spellStart"/>
       <w:r>
         <w:rPr>
           <w:rFonts w:ascii="Consolas" w:eastAsia="Consolas" w:hAnsi="Consolas" w:cs="Consolas"/>
@@ -5941,11 +5078,9 @@
         </w:rPr>
         <w:t>functions.h</w:t>
       </w:r>
-      <w:proofErr w:type="spellEnd"/>
       <w:r>
         <w:t xml:space="preserve">, and </w:t>
       </w:r>
-      <w:proofErr w:type="spellStart"/>
       <w:r>
         <w:rPr>
           <w:rFonts w:ascii="Consolas" w:eastAsia="Consolas" w:hAnsi="Consolas" w:cs="Consolas"/>
@@ -5955,11 +5090,9 @@
         </w:rPr>
         <w:t>main.c</w:t>
       </w:r>
-      <w:proofErr w:type="spellEnd"/>
       <w:r>
         <w:t xml:space="preserve"> is dependent on both </w:t>
       </w:r>
-      <w:proofErr w:type="spellStart"/>
       <w:proofErr w:type="gramStart"/>
       <w:r>
         <w:rPr>
@@ -5980,11 +5113,9 @@
         </w:rPr>
         <w:t>.c</w:t>
       </w:r>
-      <w:proofErr w:type="spellEnd"/>
       <w:r>
         <w:t xml:space="preserve"> and </w:t>
       </w:r>
-      <w:proofErr w:type="spellStart"/>
       <w:r>
         <w:rPr>
           <w:rFonts w:ascii="Consolas" w:eastAsia="Consolas" w:hAnsi="Consolas" w:cs="Consolas"/>
@@ -5994,11 +5125,9 @@
         </w:rPr>
         <w:t>factorial.c</w:t>
       </w:r>
-      <w:proofErr w:type="spellEnd"/>
       <w:r>
         <w:t xml:space="preserve">. If you make any changes in </w:t>
       </w:r>
-      <w:proofErr w:type="spellStart"/>
       <w:r>
         <w:rPr>
           <w:rFonts w:ascii="Consolas" w:eastAsia="Consolas" w:hAnsi="Consolas" w:cs="Consolas"/>
@@ -6008,7 +5137,6 @@
         </w:rPr>
         <w:t>functions.h</w:t>
       </w:r>
-      <w:proofErr w:type="spellEnd"/>
       <w:r>
         <w:t xml:space="preserve">, then the </w:t>
       </w:r>
@@ -6021,7 +5149,6 @@
       <w:r>
         <w:t xml:space="preserve"> program will recompile all the source files to generate new object files. However, if you make a change in </w:t>
       </w:r>
-      <w:proofErr w:type="spellStart"/>
       <w:r>
         <w:rPr>
           <w:rFonts w:ascii="Consolas" w:eastAsia="Consolas" w:hAnsi="Consolas" w:cs="Consolas"/>
@@ -6031,11 +5158,9 @@
         </w:rPr>
         <w:t>main.c</w:t>
       </w:r>
-      <w:proofErr w:type="spellEnd"/>
       <w:r>
         <w:t xml:space="preserve">, as this is not dependent of any other file, then only </w:t>
       </w:r>
-      <w:proofErr w:type="spellStart"/>
       <w:r>
         <w:rPr>
           <w:rFonts w:ascii="Consolas" w:eastAsia="Consolas" w:hAnsi="Consolas" w:cs="Consolas"/>
@@ -6045,7 +5170,6 @@
         </w:rPr>
         <w:t>main.c</w:t>
       </w:r>
-      <w:proofErr w:type="spellEnd"/>
       <w:r>
         <w:t xml:space="preserve"> file will be recompiled.</w:t>
       </w:r>
@@ -6192,25 +5316,14 @@
           <w:szCs w:val="21"/>
         </w:rPr>
       </w:pPr>
-      <w:proofErr w:type="spellStart"/>
-      <w:r>
-        <w:rPr>
-          <w:rFonts w:ascii="Consolas" w:eastAsia="Consolas" w:hAnsi="Consolas" w:cs="Consolas"/>
-          <w:color w:val="000000"/>
-          <w:sz w:val="21"/>
-          <w:szCs w:val="21"/>
-        </w:rPr>
-        <w:t>some_file</w:t>
-      </w:r>
-      <w:proofErr w:type="spellEnd"/>
-      <w:r>
-        <w:rPr>
-          <w:rFonts w:ascii="Consolas" w:eastAsia="Consolas" w:hAnsi="Consolas" w:cs="Consolas"/>
-          <w:color w:val="000000"/>
-          <w:sz w:val="21"/>
-          <w:szCs w:val="21"/>
-        </w:rPr>
-        <w:t>: </w:t>
+      <w:r>
+        <w:rPr>
+          <w:rFonts w:ascii="Consolas" w:eastAsia="Consolas" w:hAnsi="Consolas" w:cs="Consolas"/>
+          <w:color w:val="000000"/>
+          <w:sz w:val="21"/>
+          <w:szCs w:val="21"/>
+        </w:rPr>
+        <w:t>some_file: </w:t>
       </w:r>
       <w:r>
         <w:rPr>
@@ -6322,19 +5435,8 @@
           <w:sz w:val="21"/>
           <w:szCs w:val="21"/>
         </w:rPr>
-        <w:t> </w:t>
-      </w:r>
-      <w:proofErr w:type="spellStart"/>
-      <w:r>
-        <w:rPr>
-          <w:rFonts w:ascii="Consolas" w:eastAsia="Consolas" w:hAnsi="Consolas" w:cs="Consolas"/>
-          <w:color w:val="000000"/>
-          <w:sz w:val="21"/>
-          <w:szCs w:val="21"/>
-        </w:rPr>
-        <w:t>some_file</w:t>
-      </w:r>
-      <w:proofErr w:type="spellEnd"/>
+        <w:t> some_file</w:t>
+      </w:r>
     </w:p>
     <w:p>
       <w:pPr>
@@ -7067,23 +6169,7 @@
           <w:bCs/>
           <w:color w:val="000000"/>
         </w:rPr>
-        <w:t>: Flags to give to compilers when they are supposed to invoke the linker, '</w:t>
-      </w:r>
-      <w:proofErr w:type="spellStart"/>
-      <w:r>
-        <w:rPr>
-          <w:bCs/>
-          <w:color w:val="000000"/>
-        </w:rPr>
-        <w:t>ld</w:t>
-      </w:r>
-      <w:proofErr w:type="spellEnd"/>
-      <w:r>
-        <w:rPr>
-          <w:bCs/>
-          <w:color w:val="000000"/>
-        </w:rPr>
-        <w:t>'.</w:t>
+        <w:t>: Flags to give to compilers when they are supposed to invoke the linker, 'ld'.</w:t>
       </w:r>
     </w:p>
     <w:p>
@@ -7182,29 +6268,7 @@
           <w:szCs w:val="21"/>
           <w:shd w:val="clear" w:color="auto" w:fill="F2F2F2"/>
         </w:rPr>
-        <w:t>--no-</w:t>
-      </w:r>
-      <w:proofErr w:type="spellStart"/>
-      <w:r>
-        <w:rPr>
-          <w:rFonts w:ascii="Consolas" w:eastAsia="Consolas" w:hAnsi="Consolas" w:cs="Consolas"/>
-          <w:color w:val="000000"/>
-          <w:sz w:val="21"/>
-          <w:szCs w:val="21"/>
-          <w:shd w:val="clear" w:color="auto" w:fill="F2F2F2"/>
-        </w:rPr>
-        <w:t>builtin</w:t>
-      </w:r>
-      <w:proofErr w:type="spellEnd"/>
-      <w:r>
-        <w:rPr>
-          <w:rFonts w:ascii="Consolas" w:eastAsia="Consolas" w:hAnsi="Consolas" w:cs="Consolas"/>
-          <w:color w:val="000000"/>
-          <w:sz w:val="21"/>
-          <w:szCs w:val="21"/>
-          <w:shd w:val="clear" w:color="auto" w:fill="F2F2F2"/>
-        </w:rPr>
-        <w:t>-variables</w:t>
+        <w:t>--no-builtin-variables</w:t>
       </w:r>
       <w:r>
         <w:rPr>
@@ -7571,59 +6635,8 @@
           <w:sz w:val="21"/>
           <w:szCs w:val="21"/>
         </w:rPr>
-        <w:t>SRC = </w:t>
-      </w:r>
-      <w:proofErr w:type="spellStart"/>
-      <w:r>
-        <w:rPr>
-          <w:rFonts w:ascii="Consolas" w:eastAsia="Consolas" w:hAnsi="Consolas" w:cs="Consolas"/>
-          <w:color w:val="000000"/>
-          <w:sz w:val="21"/>
-          <w:szCs w:val="21"/>
-        </w:rPr>
-        <w:t>main.c</w:t>
-      </w:r>
-      <w:proofErr w:type="spellEnd"/>
-      <w:r>
-        <w:rPr>
-          <w:rFonts w:ascii="Consolas" w:eastAsia="Consolas" w:hAnsi="Consolas" w:cs="Consolas"/>
-          <w:color w:val="000000"/>
-          <w:sz w:val="21"/>
-          <w:szCs w:val="21"/>
-        </w:rPr>
-        <w:t> </w:t>
-      </w:r>
-      <w:proofErr w:type="spellStart"/>
-      <w:r>
-        <w:rPr>
-          <w:rFonts w:ascii="Consolas" w:eastAsia="Consolas" w:hAnsi="Consolas" w:cs="Consolas"/>
-          <w:color w:val="000000"/>
-          <w:sz w:val="21"/>
-          <w:szCs w:val="21"/>
-        </w:rPr>
-        <w:t>factorial.c</w:t>
-      </w:r>
-      <w:proofErr w:type="spellEnd"/>
-      <w:r>
-        <w:rPr>
-          <w:rFonts w:ascii="Consolas" w:eastAsia="Consolas" w:hAnsi="Consolas" w:cs="Consolas"/>
-          <w:color w:val="000000"/>
-          <w:sz w:val="21"/>
-          <w:szCs w:val="21"/>
-        </w:rPr>
-        <w:t> </w:t>
-      </w:r>
-      <w:proofErr w:type="spellStart"/>
-      <w:r>
-        <w:rPr>
-          <w:rFonts w:ascii="Consolas" w:eastAsia="Consolas" w:hAnsi="Consolas" w:cs="Consolas"/>
-          <w:color w:val="000000"/>
-          <w:sz w:val="21"/>
-          <w:szCs w:val="21"/>
-        </w:rPr>
-        <w:t>hello.c</w:t>
-      </w:r>
-      <w:proofErr w:type="spellEnd"/>
+        <w:t>SRC = main.c factorial.c hello.c</w:t>
+      </w:r>
     </w:p>
     <w:p>
       <w:pPr>
@@ -7678,19 +6691,8 @@
           <w:sz w:val="21"/>
           <w:szCs w:val="21"/>
         </w:rPr>
-        <w:t>CC = </w:t>
-      </w:r>
-      <w:proofErr w:type="spellStart"/>
-      <w:r>
-        <w:rPr>
-          <w:rFonts w:ascii="Consolas" w:eastAsia="Consolas" w:hAnsi="Consolas" w:cs="Consolas"/>
-          <w:color w:val="000000"/>
-          <w:sz w:val="21"/>
-          <w:szCs w:val="21"/>
-        </w:rPr>
-        <w:t>gcc</w:t>
-      </w:r>
-      <w:proofErr w:type="spellEnd"/>
+        <w:t>CC = gcc</w:t>
+      </w:r>
     </w:p>
     <w:p>
       <w:pPr>
@@ -8158,27 +7160,7 @@
           <w:sz w:val="21"/>
           <w:szCs w:val="21"/>
         </w:rPr>
-        <w:t>.</w:t>
-      </w:r>
-      <w:proofErr w:type="spellStart"/>
-      <w:r>
-        <w:rPr>
-          <w:rFonts w:ascii="Consolas" w:eastAsia="Consolas" w:hAnsi="Consolas" w:cs="Consolas"/>
-          <w:color w:val="000000"/>
-          <w:sz w:val="21"/>
-          <w:szCs w:val="21"/>
-        </w:rPr>
-        <w:t>c.o</w:t>
-      </w:r>
-      <w:proofErr w:type="spellEnd"/>
-      <w:r>
-        <w:rPr>
-          <w:rFonts w:ascii="Consolas" w:eastAsia="Consolas" w:hAnsi="Consolas" w:cs="Consolas"/>
-          <w:color w:val="000000"/>
-          <w:sz w:val="21"/>
-          <w:szCs w:val="21"/>
-        </w:rPr>
-        <w:t>:</w:t>
+        <w:t>.c.o:</w:t>
       </w:r>
     </w:p>
     <w:p>
@@ -8353,27 +7335,7 @@
           <w:sz w:val="21"/>
           <w:szCs w:val="21"/>
         </w:rPr>
-        <w:t>.</w:t>
-      </w:r>
-      <w:proofErr w:type="spellStart"/>
-      <w:r>
-        <w:rPr>
-          <w:rFonts w:ascii="Consolas" w:eastAsia="Consolas" w:hAnsi="Consolas" w:cs="Consolas"/>
-          <w:color w:val="000000"/>
-          <w:sz w:val="21"/>
-          <w:szCs w:val="21"/>
-        </w:rPr>
-        <w:t>c.o</w:t>
-      </w:r>
-      <w:proofErr w:type="spellEnd"/>
-      <w:r>
-        <w:rPr>
-          <w:rFonts w:ascii="Consolas" w:eastAsia="Consolas" w:hAnsi="Consolas" w:cs="Consolas"/>
-          <w:color w:val="000000"/>
-          <w:sz w:val="21"/>
-          <w:szCs w:val="21"/>
-        </w:rPr>
-        <w:t>:</w:t>
+        <w:t>.c.o:</w:t>
       </w:r>
     </w:p>
     <w:p>
@@ -8602,27 +7564,7 @@
           <w:sz w:val="21"/>
           <w:szCs w:val="21"/>
         </w:rPr>
-        <w:t># Define the compiler to use ('</w:t>
-      </w:r>
-      <w:proofErr w:type="spellStart"/>
-      <w:r>
-        <w:rPr>
-          <w:rFonts w:ascii="Consolas" w:eastAsia="Consolas" w:hAnsi="Consolas" w:cs="Consolas"/>
-          <w:color w:val="008000"/>
-          <w:sz w:val="21"/>
-          <w:szCs w:val="21"/>
-        </w:rPr>
-        <w:t>gcc</w:t>
-      </w:r>
-      <w:proofErr w:type="spellEnd"/>
-      <w:r>
-        <w:rPr>
-          <w:rFonts w:ascii="Consolas" w:eastAsia="Consolas" w:hAnsi="Consolas" w:cs="Consolas"/>
-          <w:color w:val="008000"/>
-          <w:sz w:val="21"/>
-          <w:szCs w:val="21"/>
-        </w:rPr>
-        <w:t>' if C, or 'g++' if C++)</w:t>
+        <w:t># Define the compiler to use ('gcc' if C, or 'g++' if C++)</w:t>
       </w:r>
     </w:p>
     <w:p>
@@ -8650,19 +7592,8 @@
           <w:sz w:val="21"/>
           <w:szCs w:val="21"/>
         </w:rPr>
-        <w:t>CC = </w:t>
-      </w:r>
-      <w:proofErr w:type="spellStart"/>
-      <w:r>
-        <w:rPr>
-          <w:rFonts w:ascii="Consolas" w:eastAsia="Consolas" w:hAnsi="Consolas" w:cs="Consolas"/>
-          <w:color w:val="000000"/>
-          <w:sz w:val="21"/>
-          <w:szCs w:val="21"/>
-        </w:rPr>
-        <w:t>gcc</w:t>
-      </w:r>
-      <w:proofErr w:type="spellEnd"/>
+        <w:t>CC = gcc</w:t>
+      </w:r>
     </w:p>
     <w:p>
       <w:pPr>
@@ -8867,27 +7798,7 @@
           <w:sz w:val="21"/>
           <w:szCs w:val="21"/>
         </w:rPr>
-        <w:t>HEADERS = -I/home/</w:t>
-      </w:r>
-      <w:proofErr w:type="spellStart"/>
-      <w:r>
-        <w:rPr>
-          <w:rFonts w:ascii="Consolas" w:eastAsia="Consolas" w:hAnsi="Consolas" w:cs="Consolas"/>
-          <w:color w:val="000000"/>
-          <w:sz w:val="21"/>
-          <w:szCs w:val="21"/>
-        </w:rPr>
-        <w:t>triho</w:t>
-      </w:r>
-      <w:proofErr w:type="spellEnd"/>
-      <w:r>
-        <w:rPr>
-          <w:rFonts w:ascii="Consolas" w:eastAsia="Consolas" w:hAnsi="Consolas" w:cs="Consolas"/>
-          <w:color w:val="000000"/>
-          <w:sz w:val="21"/>
-          <w:szCs w:val="21"/>
-        </w:rPr>
-        <w:t>/include  -I../include</w:t>
+        <w:t>HEADERS = -I/home/triho/include  -I../include</w:t>
       </w:r>
     </w:p>
     <w:p>
@@ -8954,27 +7865,7 @@
           <w:sz w:val="21"/>
           <w:szCs w:val="21"/>
         </w:rPr>
-        <w:t> than /</w:t>
-      </w:r>
-      <w:proofErr w:type="spellStart"/>
-      <w:r>
-        <w:rPr>
-          <w:rFonts w:ascii="Consolas" w:eastAsia="Consolas" w:hAnsi="Consolas" w:cs="Consolas"/>
-          <w:color w:val="008000"/>
-          <w:sz w:val="21"/>
-          <w:szCs w:val="21"/>
-        </w:rPr>
-        <w:t>usr</w:t>
-      </w:r>
-      <w:proofErr w:type="spellEnd"/>
-      <w:r>
-        <w:rPr>
-          <w:rFonts w:ascii="Consolas" w:eastAsia="Consolas" w:hAnsi="Consolas" w:cs="Consolas"/>
-          <w:color w:val="008000"/>
-          <w:sz w:val="21"/>
-          <w:szCs w:val="21"/>
-        </w:rPr>
-        <w:t>/lib</w:t>
+        <w:t> than /usr/lib</w:t>
       </w:r>
     </w:p>
     <w:p>
@@ -9030,27 +7921,7 @@
           <w:sz w:val="21"/>
           <w:szCs w:val="21"/>
         </w:rPr>
-        <w:t>LFLAGS = -L/home/</w:t>
-      </w:r>
-      <w:proofErr w:type="spellStart"/>
-      <w:r>
-        <w:rPr>
-          <w:rFonts w:ascii="Consolas" w:eastAsia="Consolas" w:hAnsi="Consolas" w:cs="Consolas"/>
-          <w:color w:val="000000"/>
-          <w:sz w:val="21"/>
-          <w:szCs w:val="21"/>
-        </w:rPr>
-        <w:t>triho</w:t>
-      </w:r>
-      <w:proofErr w:type="spellEnd"/>
-      <w:r>
-        <w:rPr>
-          <w:rFonts w:ascii="Consolas" w:eastAsia="Consolas" w:hAnsi="Consolas" w:cs="Consolas"/>
-          <w:color w:val="000000"/>
-          <w:sz w:val="21"/>
-          <w:szCs w:val="21"/>
-        </w:rPr>
-        <w:t>/lib  -</w:t>
+        <w:t>LFLAGS = -L/home/triho/lib  -</w:t>
       </w:r>
       <w:proofErr w:type="gramStart"/>
       <w:r>
@@ -9335,15 +8206,7 @@
                               <w:jc w:val="left"/>
                             </w:pPr>
                             <w:r>
-                              <w:t xml:space="preserve">Better way: Search all .c files in </w:t>
-                            </w:r>
-                            <w:proofErr w:type="spellStart"/>
-                            <w:r>
-                              <w:t>dir</w:t>
-                            </w:r>
-                            <w:proofErr w:type="spellEnd"/>
-                            <w:r>
-                              <w:t xml:space="preserve">: </w:t>
+                              <w:t xml:space="preserve">Better way: Search all .c files in dir: </w:t>
                             </w:r>
                             <w:r>
                               <w:t>https://stackoverflow.com/a/3774731</w:t>
@@ -9394,15 +8257,7 @@
                         <w:jc w:val="left"/>
                       </w:pPr>
                       <w:r>
-                        <w:t xml:space="preserve">Better way: Search all .c files in </w:t>
-                      </w:r>
-                      <w:proofErr w:type="spellStart"/>
-                      <w:r>
-                        <w:t>dir</w:t>
-                      </w:r>
-                      <w:proofErr w:type="spellEnd"/>
-                      <w:r>
-                        <w:t xml:space="preserve">: </w:t>
+                        <w:t xml:space="preserve">Better way: Search all .c files in dir: </w:t>
                       </w:r>
                       <w:r>
                         <w:t>https://stackoverflow.com/a/3774731</w:t>
@@ -9423,27 +8278,7 @@
           <w:sz w:val="21"/>
           <w:szCs w:val="21"/>
         </w:rPr>
-        <w:t>SRCS =  </w:t>
-      </w:r>
-      <w:proofErr w:type="spellStart"/>
-      <w:r>
-        <w:rPr>
-          <w:rFonts w:ascii="Consolas" w:eastAsia="Consolas" w:hAnsi="Consolas" w:cs="Consolas"/>
-          <w:color w:val="000000"/>
-          <w:sz w:val="21"/>
-          <w:szCs w:val="21"/>
-        </w:rPr>
-        <w:t>emitter.c</w:t>
-      </w:r>
-      <w:proofErr w:type="spellEnd"/>
-      <w:r>
-        <w:rPr>
-          <w:rFonts w:ascii="Consolas" w:eastAsia="Consolas" w:hAnsi="Consolas" w:cs="Consolas"/>
-          <w:color w:val="000000"/>
-          <w:sz w:val="21"/>
-          <w:szCs w:val="21"/>
-        </w:rPr>
-        <w:t> \</w:t>
+        <w:t>SRCS =  emitter.c \</w:t>
       </w:r>
     </w:p>
     <w:p>
@@ -9471,27 +8306,7 @@
           <w:sz w:val="21"/>
           <w:szCs w:val="21"/>
         </w:rPr>
-        <w:t>        </w:t>
-      </w:r>
-      <w:proofErr w:type="spellStart"/>
-      <w:r>
-        <w:rPr>
-          <w:rFonts w:ascii="Consolas" w:eastAsia="Consolas" w:hAnsi="Consolas" w:cs="Consolas"/>
-          <w:color w:val="000000"/>
-          <w:sz w:val="21"/>
-          <w:szCs w:val="21"/>
-        </w:rPr>
-        <w:t>error.c</w:t>
-      </w:r>
-      <w:proofErr w:type="spellEnd"/>
-      <w:r>
-        <w:rPr>
-          <w:rFonts w:ascii="Consolas" w:eastAsia="Consolas" w:hAnsi="Consolas" w:cs="Consolas"/>
-          <w:color w:val="000000"/>
-          <w:sz w:val="21"/>
-          <w:szCs w:val="21"/>
-        </w:rPr>
-        <w:t> \</w:t>
+        <w:t>        error.c \</w:t>
       </w:r>
     </w:p>
     <w:p>
@@ -9519,27 +8334,7 @@
           <w:sz w:val="21"/>
           <w:szCs w:val="21"/>
         </w:rPr>
-        <w:t>        </w:t>
-      </w:r>
-      <w:proofErr w:type="spellStart"/>
-      <w:r>
-        <w:rPr>
-          <w:rFonts w:ascii="Consolas" w:eastAsia="Consolas" w:hAnsi="Consolas" w:cs="Consolas"/>
-          <w:color w:val="000000"/>
-          <w:sz w:val="21"/>
-          <w:szCs w:val="21"/>
-        </w:rPr>
-        <w:t>init.c</w:t>
-      </w:r>
-      <w:proofErr w:type="spellEnd"/>
-      <w:r>
-        <w:rPr>
-          <w:rFonts w:ascii="Consolas" w:eastAsia="Consolas" w:hAnsi="Consolas" w:cs="Consolas"/>
-          <w:color w:val="000000"/>
-          <w:sz w:val="21"/>
-          <w:szCs w:val="21"/>
-        </w:rPr>
-        <w:t> \</w:t>
+        <w:t>        init.c \</w:t>
       </w:r>
     </w:p>
     <w:p>
@@ -9567,27 +8362,7 @@
           <w:sz w:val="21"/>
           <w:szCs w:val="21"/>
         </w:rPr>
-        <w:t>        </w:t>
-      </w:r>
-      <w:proofErr w:type="spellStart"/>
-      <w:r>
-        <w:rPr>
-          <w:rFonts w:ascii="Consolas" w:eastAsia="Consolas" w:hAnsi="Consolas" w:cs="Consolas"/>
-          <w:color w:val="000000"/>
-          <w:sz w:val="21"/>
-          <w:szCs w:val="21"/>
-        </w:rPr>
-        <w:t>main.c</w:t>
-      </w:r>
-      <w:proofErr w:type="spellEnd"/>
-      <w:r>
-        <w:rPr>
-          <w:rFonts w:ascii="Consolas" w:eastAsia="Consolas" w:hAnsi="Consolas" w:cs="Consolas"/>
-          <w:color w:val="000000"/>
-          <w:sz w:val="21"/>
-          <w:szCs w:val="21"/>
-        </w:rPr>
-        <w:t> \</w:t>
+        <w:t>        main.c \</w:t>
       </w:r>
     </w:p>
     <w:p>
@@ -9615,19 +8390,8 @@
           <w:sz w:val="21"/>
           <w:szCs w:val="21"/>
         </w:rPr>
-        <w:t>        </w:t>
-      </w:r>
-      <w:proofErr w:type="spellStart"/>
-      <w:r>
-        <w:rPr>
-          <w:rFonts w:ascii="Consolas" w:eastAsia="Consolas" w:hAnsi="Consolas" w:cs="Consolas"/>
-          <w:color w:val="000000"/>
-          <w:sz w:val="21"/>
-          <w:szCs w:val="21"/>
-        </w:rPr>
-        <w:t>parser.c</w:t>
-      </w:r>
-      <w:proofErr w:type="spellEnd"/>
+        <w:t>        parser.c</w:t>
+      </w:r>
     </w:p>
     <w:p>
       <w:pPr>
@@ -9729,47 +8493,7 @@
           <w:sz w:val="21"/>
           <w:szCs w:val="21"/>
         </w:rPr>
-        <w:t>#   For each word in 'name', replace '</w:t>
-      </w:r>
-      <w:proofErr w:type="spellStart"/>
-      <w:r>
-        <w:rPr>
-          <w:rFonts w:ascii="Consolas" w:eastAsia="Consolas" w:hAnsi="Consolas" w:cs="Consolas"/>
-          <w:color w:val="008000"/>
-          <w:sz w:val="21"/>
-          <w:szCs w:val="21"/>
-        </w:rPr>
-        <w:t>oldstr</w:t>
-      </w:r>
-      <w:proofErr w:type="spellEnd"/>
-      <w:r>
-        <w:rPr>
-          <w:rFonts w:ascii="Consolas" w:eastAsia="Consolas" w:hAnsi="Consolas" w:cs="Consolas"/>
-          <w:color w:val="008000"/>
-          <w:sz w:val="21"/>
-          <w:szCs w:val="21"/>
-        </w:rPr>
-        <w:t>' with '</w:t>
-      </w:r>
-      <w:proofErr w:type="spellStart"/>
-      <w:r>
-        <w:rPr>
-          <w:rFonts w:ascii="Consolas" w:eastAsia="Consolas" w:hAnsi="Consolas" w:cs="Consolas"/>
-          <w:color w:val="008000"/>
-          <w:sz w:val="21"/>
-          <w:szCs w:val="21"/>
-        </w:rPr>
-        <w:t>newstr</w:t>
-      </w:r>
-      <w:proofErr w:type="spellEnd"/>
-      <w:r>
-        <w:rPr>
-          <w:rFonts w:ascii="Consolas" w:eastAsia="Consolas" w:hAnsi="Consolas" w:cs="Consolas"/>
-          <w:color w:val="008000"/>
-          <w:sz w:val="21"/>
-          <w:szCs w:val="21"/>
-        </w:rPr>
-        <w:t>'</w:t>
+        <w:t>#   For each word in 'name', replace 'oldstr' with 'newstr'</w:t>
       </w:r>
     </w:p>
     <w:p>
@@ -9834,27 +8558,7 @@
           <w:sz w:val="21"/>
           <w:szCs w:val="21"/>
         </w:rPr>
-        <w:t>$(</w:t>
-      </w:r>
-      <w:proofErr w:type="spellStart"/>
-      <w:r>
-        <w:rPr>
-          <w:rFonts w:ascii="Consolas" w:eastAsia="Consolas" w:hAnsi="Consolas" w:cs="Consolas"/>
-          <w:color w:val="A31515"/>
-          <w:sz w:val="21"/>
-          <w:szCs w:val="21"/>
-        </w:rPr>
-        <w:t>SRCS:.c</w:t>
-      </w:r>
-      <w:proofErr w:type="spellEnd"/>
-      <w:r>
-        <w:rPr>
-          <w:rFonts w:ascii="Consolas" w:eastAsia="Consolas" w:hAnsi="Consolas" w:cs="Consolas"/>
-          <w:color w:val="A31515"/>
-          <w:sz w:val="21"/>
-          <w:szCs w:val="21"/>
-        </w:rPr>
-        <w:t>=.o)</w:t>
+        <w:t>$(SRCS:.c=.o)</w:t>
       </w:r>
     </w:p>
     <w:p>
@@ -9929,19 +8633,8 @@
           <w:sz w:val="21"/>
           <w:szCs w:val="21"/>
         </w:rPr>
-        <w:t>EXE = </w:t>
-      </w:r>
-      <w:proofErr w:type="spellStart"/>
-      <w:r>
-        <w:rPr>
-          <w:rFonts w:ascii="Consolas" w:eastAsia="Consolas" w:hAnsi="Consolas" w:cs="Consolas"/>
-          <w:color w:val="000000"/>
-          <w:sz w:val="21"/>
-          <w:szCs w:val="21"/>
-        </w:rPr>
-        <w:t>mycc</w:t>
-      </w:r>
-      <w:proofErr w:type="spellEnd"/>
+        <w:t>EXE = mycc</w:t>
+      </w:r>
     </w:p>
     <w:p>
       <w:pPr>
@@ -10489,15 +9182,7 @@
         </mc:AlternateContent>
       </w:r>
       <w:r>
-        <w:t>.</w:t>
-      </w:r>
-      <w:proofErr w:type="spellStart"/>
-      <w:r>
-        <w:t>c.o</w:t>
-      </w:r>
-      <w:proofErr w:type="spellEnd"/>
-      <w:r>
-        <w:t>:</w:t>
+        <w:t>.c.o:</w:t>
       </w:r>
     </w:p>
     <w:p>
@@ -11046,9 +9731,8 @@
           <w:sz w:val="21"/>
           <w:szCs w:val="21"/>
         </w:rPr>
-        <w:t xml:space="preserve">  Install </w:t>
-      </w:r>
-      <w:proofErr w:type="spellStart"/>
+        <w:t xml:space="preserve">  Install makedepend on Ubuntu:</w:t>
+      </w:r>
       <w:r>
         <w:rPr>
           <w:rFonts w:ascii="Consolas" w:eastAsia="Consolas" w:hAnsi="Consolas" w:cs="Consolas"/>
@@ -11056,66 +9740,7 @@
           <w:sz w:val="21"/>
           <w:szCs w:val="21"/>
         </w:rPr>
-        <w:t>makedepend</w:t>
-      </w:r>
-      <w:proofErr w:type="spellEnd"/>
-      <w:r>
-        <w:rPr>
-          <w:rFonts w:ascii="Consolas" w:eastAsia="Consolas" w:hAnsi="Consolas" w:cs="Consolas"/>
-          <w:color w:val="008000"/>
-          <w:sz w:val="21"/>
-          <w:szCs w:val="21"/>
-        </w:rPr>
-        <w:t xml:space="preserve"> on Ubuntu:</w:t>
-      </w:r>
-      <w:r>
-        <w:rPr>
-          <w:rFonts w:ascii="Consolas" w:eastAsia="Consolas" w:hAnsi="Consolas" w:cs="Consolas"/>
-          <w:color w:val="008000"/>
-          <w:sz w:val="21"/>
-          <w:szCs w:val="21"/>
-        </w:rPr>
-        <w:t xml:space="preserve"> </w:t>
-      </w:r>
-      <w:proofErr w:type="spellStart"/>
-      <w:r>
-        <w:rPr>
-          <w:rFonts w:ascii="Consolas" w:eastAsia="Consolas" w:hAnsi="Consolas" w:cs="Consolas"/>
-          <w:color w:val="008000"/>
-          <w:sz w:val="21"/>
-          <w:szCs w:val="21"/>
-        </w:rPr>
-        <w:t>sudo</w:t>
-      </w:r>
-      <w:proofErr w:type="spellEnd"/>
-      <w:r>
-        <w:rPr>
-          <w:rFonts w:ascii="Consolas" w:eastAsia="Consolas" w:hAnsi="Consolas" w:cs="Consolas"/>
-          <w:color w:val="008000"/>
-          <w:sz w:val="21"/>
-          <w:szCs w:val="21"/>
-        </w:rPr>
-        <w:t xml:space="preserve"> apt-get install </w:t>
-      </w:r>
-      <w:proofErr w:type="spellStart"/>
-      <w:r>
-        <w:rPr>
-          <w:rFonts w:ascii="Consolas" w:eastAsia="Consolas" w:hAnsi="Consolas" w:cs="Consolas"/>
-          <w:color w:val="008000"/>
-          <w:sz w:val="21"/>
-          <w:szCs w:val="21"/>
-        </w:rPr>
-        <w:t>xutils</w:t>
-      </w:r>
-      <w:proofErr w:type="spellEnd"/>
-      <w:r>
-        <w:rPr>
-          <w:rFonts w:ascii="Consolas" w:eastAsia="Consolas" w:hAnsi="Consolas" w:cs="Consolas"/>
-          <w:color w:val="008000"/>
-          <w:sz w:val="21"/>
-          <w:szCs w:val="21"/>
-        </w:rPr>
-        <w:t>-dev</w:t>
+        <w:t xml:space="preserve"> sudo apt-get install xutils-dev</w:t>
       </w:r>
     </w:p>
     <w:p>
@@ -11174,25 +9799,14 @@
           <w:szCs w:val="21"/>
         </w:rPr>
       </w:pPr>
-      <w:proofErr w:type="spellStart"/>
-      <w:r>
-        <w:rPr>
-          <w:rFonts w:ascii="Consolas" w:eastAsia="Consolas" w:hAnsi="Consolas" w:cs="Consolas"/>
-          <w:color w:val="000000"/>
-          <w:sz w:val="21"/>
-          <w:szCs w:val="21"/>
-        </w:rPr>
-        <w:t>makedepend</w:t>
-      </w:r>
-      <w:proofErr w:type="spellEnd"/>
-      <w:r>
-        <w:rPr>
-          <w:rFonts w:ascii="Consolas" w:eastAsia="Consolas" w:hAnsi="Consolas" w:cs="Consolas"/>
-          <w:color w:val="000000"/>
-          <w:sz w:val="21"/>
-          <w:szCs w:val="21"/>
-        </w:rPr>
-        <w:t> </w:t>
+      <w:r>
+        <w:rPr>
+          <w:rFonts w:ascii="Consolas" w:eastAsia="Consolas" w:hAnsi="Consolas" w:cs="Consolas"/>
+          <w:color w:val="000000"/>
+          <w:sz w:val="21"/>
+          <w:szCs w:val="21"/>
+        </w:rPr>
+        <w:t>makedepend </w:t>
       </w:r>
       <w:r>
         <w:rPr>
@@ -11320,7 +9934,6 @@
       <w:r>
         <w:t xml:space="preserve">In the below example, if there is a source code file named </w:t>
       </w:r>
-      <w:proofErr w:type="spellStart"/>
       <w:r>
         <w:rPr>
           <w:rFonts w:ascii="Consolas" w:eastAsia="Consolas" w:hAnsi="Consolas" w:cs="Consolas"/>
@@ -11330,7 +9943,6 @@
         </w:rPr>
         <w:t>clean.c</w:t>
       </w:r>
-      <w:proofErr w:type="spellEnd"/>
       <w:r>
         <w:t xml:space="preserve">, then </w:t>
       </w:r>
@@ -11454,13 +10066,8 @@
       <w:pPr>
         <w:pStyle w:val="Heading3"/>
       </w:pPr>
-      <w:proofErr w:type="spellStart"/>
-      <w:r>
-        <w:t>Makedepend</w:t>
-      </w:r>
-      <w:proofErr w:type="spellEnd"/>
-      <w:r>
-        <w:t xml:space="preserve"> (</w:t>
+      <w:r>
+        <w:t>Makedepend (</w:t>
       </w:r>
       <w:r>
         <w:t>Auto Dependenc</w:t>
@@ -11491,21 +10098,8 @@
       <w:r>
         <w:t xml:space="preserve">Ubuntu: </w:t>
       </w:r>
-      <w:proofErr w:type="spellStart"/>
-      <w:r>
-        <w:t>sudo</w:t>
-      </w:r>
-      <w:proofErr w:type="spellEnd"/>
-      <w:r>
-        <w:t xml:space="preserve"> apt-get install </w:t>
-      </w:r>
-      <w:proofErr w:type="spellStart"/>
-      <w:r>
-        <w:t>xutils</w:t>
-      </w:r>
-      <w:proofErr w:type="spellEnd"/>
-      <w:r>
-        <w:t>-dev</w:t>
+      <w:r>
+        <w:t>sudo apt-get install xutils-dev</w:t>
       </w:r>
     </w:p>
     <w:p>
@@ -11651,15 +10245,7 @@
         </w:numPr>
       </w:pPr>
       <w:r>
-        <w:t xml:space="preserve">Include other </w:t>
-      </w:r>
-      <w:proofErr w:type="spellStart"/>
-      <w:r>
-        <w:t>makefiles</w:t>
-      </w:r>
-      <w:proofErr w:type="spellEnd"/>
-      <w:r>
-        <w:t>: by using the include directive.</w:t>
+        <w:t>Include other makefiles: by using the include directive.</w:t>
       </w:r>
     </w:p>
     <w:p>
@@ -11822,13 +10408,7 @@
         <w:t xml:space="preserve"> files</w:t>
       </w:r>
       <w:r>
-        <w:t xml:space="preserve"> (</w:t>
-      </w:r>
-      <w:r>
-        <w:t>Ninja</w:t>
-      </w:r>
-      <w:r>
-        <w:t>, etc.)</w:t>
+        <w:t xml:space="preserve"> (Ninja, etc.)</w:t>
       </w:r>
     </w:p>
     <w:p>
@@ -12200,15 +10780,7 @@
         <w:t>g++</w:t>
       </w:r>
       <w:r>
-        <w:t xml:space="preserve"> (</w:t>
-      </w:r>
-      <w:proofErr w:type="spellStart"/>
-      <w:r>
-        <w:t>minGW</w:t>
-      </w:r>
-      <w:proofErr w:type="spellEnd"/>
-      <w:r>
-        <w:t xml:space="preserve">) to create shared/dynamic libraries. If you use another compiler, check this </w:t>
+        <w:t xml:space="preserve"> (minGW) to create shared/dynamic libraries. If you use another compiler, check this </w:t>
       </w:r>
       <w:hyperlink r:id="rId26" w:history="1">
         <w:r>
@@ -12267,19 +10839,8 @@
           <w:sz w:val="21"/>
           <w:szCs w:val="21"/>
         </w:rPr>
-        <w:t>$ create-</w:t>
-      </w:r>
-      <w:proofErr w:type="spellStart"/>
-      <w:r>
-        <w:rPr>
-          <w:rFonts w:ascii="Consolas" w:eastAsia="Times New Roman" w:hAnsi="Consolas" w:cs="Times New Roman"/>
-          <w:color w:val="000000"/>
-          <w:sz w:val="21"/>
-          <w:szCs w:val="21"/>
-        </w:rPr>
-        <w:t>dll</w:t>
-      </w:r>
-      <w:proofErr w:type="spellEnd"/>
+        <w:t>$ create-dll</w:t>
+      </w:r>
     </w:p>
     <w:p>
       <w:pPr>
@@ -12530,19 +11091,8 @@
           <w:sz w:val="21"/>
           <w:szCs w:val="21"/>
         </w:rPr>
-        <w:t xml:space="preserve">│       </w:t>
-      </w:r>
-      <w:proofErr w:type="spellStart"/>
-      <w:r>
-        <w:rPr>
-          <w:rFonts w:ascii="Consolas" w:eastAsia="Times New Roman" w:hAnsi="Consolas" w:cs="Times New Roman"/>
-          <w:color w:val="000000"/>
-          <w:sz w:val="21"/>
-          <w:szCs w:val="21"/>
-        </w:rPr>
-        <w:t>addition_lib.o</w:t>
-      </w:r>
-      <w:proofErr w:type="spellEnd"/>
+        <w:t>│       addition_lib.o</w:t>
+      </w:r>
     </w:p>
     <w:p>
       <w:pPr>
@@ -12569,19 +11119,8 @@
           <w:sz w:val="21"/>
           <w:szCs w:val="21"/>
         </w:rPr>
-        <w:t xml:space="preserve">│       </w:t>
-      </w:r>
-      <w:proofErr w:type="spellStart"/>
-      <w:r>
-        <w:rPr>
-          <w:rFonts w:ascii="Consolas" w:eastAsia="Times New Roman" w:hAnsi="Consolas" w:cs="Times New Roman"/>
-          <w:color w:val="000000"/>
-          <w:sz w:val="21"/>
-          <w:szCs w:val="21"/>
-        </w:rPr>
-        <w:t>test_lib.o</w:t>
-      </w:r>
-      <w:proofErr w:type="spellEnd"/>
+        <w:t>│       test_lib.o</w:t>
+      </w:r>
     </w:p>
     <w:p>
       <w:pPr>
@@ -12636,19 +11175,8 @@
           <w:sz w:val="21"/>
           <w:szCs w:val="21"/>
         </w:rPr>
-        <w:t>└───</w:t>
-      </w:r>
-      <w:proofErr w:type="spellStart"/>
-      <w:r>
-        <w:rPr>
-          <w:rFonts w:ascii="Consolas" w:eastAsia="Times New Roman" w:hAnsi="Consolas" w:cs="Times New Roman"/>
-          <w:color w:val="000000"/>
-          <w:sz w:val="21"/>
-          <w:szCs w:val="21"/>
-        </w:rPr>
-        <w:t>src</w:t>
-      </w:r>
-      <w:proofErr w:type="spellEnd"/>
+        <w:t>└───src</w:t>
+      </w:r>
     </w:p>
     <w:p>
       <w:pPr>
@@ -12703,19 +11231,8 @@
           <w:sz w:val="21"/>
           <w:szCs w:val="21"/>
         </w:rPr>
-        <w:t xml:space="preserve">        </w:t>
-      </w:r>
-      <w:proofErr w:type="spellStart"/>
-      <w:r>
-        <w:rPr>
-          <w:rFonts w:ascii="Consolas" w:eastAsia="Times New Roman" w:hAnsi="Consolas" w:cs="Times New Roman"/>
-          <w:color w:val="000000"/>
-          <w:sz w:val="21"/>
-          <w:szCs w:val="21"/>
-        </w:rPr>
-        <w:t>addition_lib.h</w:t>
-      </w:r>
-      <w:proofErr w:type="spellEnd"/>
+        <w:t xml:space="preserve">        addition_lib.h</w:t>
+      </w:r>
     </w:p>
     <w:p>
       <w:pPr>
@@ -12781,31 +11298,13 @@
         </w:rPr>
         <w:t xml:space="preserve">In </w:t>
       </w:r>
-      <w:proofErr w:type="spellStart"/>
       <w:r>
         <w:rPr>
           <w:color w:val="C00000"/>
           <w:shd w:val="clear" w:color="auto" w:fill="F2F2F2" w:themeFill="background1" w:themeFillShade="F2"/>
         </w:rPr>
-        <w:t>src</w:t>
-      </w:r>
-      <w:proofErr w:type="spellEnd"/>
-      <w:r>
-        <w:rPr>
-          <w:color w:val="C00000"/>
-          <w:shd w:val="clear" w:color="auto" w:fill="F2F2F2" w:themeFill="background1" w:themeFillShade="F2"/>
-        </w:rPr>
-        <w:t>/</w:t>
-      </w:r>
-      <w:proofErr w:type="spellStart"/>
-      <w:r>
-        <w:rPr>
-          <w:color w:val="C00000"/>
-          <w:shd w:val="clear" w:color="auto" w:fill="F2F2F2" w:themeFill="background1" w:themeFillShade="F2"/>
-        </w:rPr>
-        <w:t>addition_lib.h</w:t>
-      </w:r>
-      <w:proofErr w:type="spellEnd"/>
+        <w:t>src/addition_lib.h</w:t>
+      </w:r>
       <w:r>
         <w:rPr>
           <w:color w:val="000000"/>
@@ -12840,6 +11339,7 @@
         </w:rPr>
         <w:t>#</w:t>
       </w:r>
+      <w:proofErr w:type="gramStart"/>
       <w:r>
         <w:rPr>
           <w:rFonts w:ascii="Consolas" w:eastAsia="Times New Roman" w:hAnsi="Consolas" w:cs="Times New Roman"/>
@@ -12849,6 +11349,7 @@
         </w:rPr>
         <w:t>pragma</w:t>
       </w:r>
+      <w:proofErr w:type="gramEnd"/>
       <w:r>
         <w:rPr>
           <w:rFonts w:ascii="Consolas" w:eastAsia="Times New Roman" w:hAnsi="Consolas" w:cs="Times New Roman"/>
@@ -12914,6 +11415,7 @@
         </w:rPr>
         <w:t>#</w:t>
       </w:r>
+      <w:proofErr w:type="gramStart"/>
       <w:r>
         <w:rPr>
           <w:rFonts w:ascii="Consolas" w:eastAsia="Times New Roman" w:hAnsi="Consolas" w:cs="Times New Roman"/>
@@ -12923,6 +11425,7 @@
         </w:rPr>
         <w:t>ifdef</w:t>
       </w:r>
+      <w:proofErr w:type="gramEnd"/>
       <w:r>
         <w:rPr>
           <w:rFonts w:ascii="Consolas" w:eastAsia="Times New Roman" w:hAnsi="Consolas" w:cs="Times New Roman"/>
@@ -12930,19 +11433,8 @@
           <w:sz w:val="21"/>
           <w:szCs w:val="21"/>
         </w:rPr>
-        <w:t> __</w:t>
-      </w:r>
-      <w:proofErr w:type="spellStart"/>
-      <w:r>
-        <w:rPr>
-          <w:rFonts w:ascii="Consolas" w:eastAsia="Times New Roman" w:hAnsi="Consolas" w:cs="Times New Roman"/>
-          <w:color w:val="0000FF"/>
-          <w:sz w:val="21"/>
-          <w:szCs w:val="21"/>
-        </w:rPr>
-        <w:t>cplusplus</w:t>
-      </w:r>
-      <w:proofErr w:type="spellEnd"/>
+        <w:t> __cplusplus</w:t>
+      </w:r>
     </w:p>
     <w:p>
       <w:pPr>
@@ -13045,6 +11537,7 @@
         <w:lastRenderedPageBreak/>
         <w:t>#</w:t>
       </w:r>
+      <w:proofErr w:type="gramStart"/>
       <w:r>
         <w:rPr>
           <w:rFonts w:ascii="Consolas" w:eastAsia="Times New Roman" w:hAnsi="Consolas" w:cs="Times New Roman"/>
@@ -13054,6 +11547,7 @@
         </w:rPr>
         <w:t>endif</w:t>
       </w:r>
+      <w:proofErr w:type="gramEnd"/>
     </w:p>
     <w:p>
       <w:pPr>
@@ -13256,6 +11750,7 @@
         </w:rPr>
         <w:t>#</w:t>
       </w:r>
+      <w:proofErr w:type="gramStart"/>
       <w:r>
         <w:rPr>
           <w:rFonts w:ascii="Consolas" w:eastAsia="Times New Roman" w:hAnsi="Consolas" w:cs="Times New Roman"/>
@@ -13265,6 +11760,7 @@
         </w:rPr>
         <w:t>ifdef</w:t>
       </w:r>
+      <w:proofErr w:type="gramEnd"/>
       <w:r>
         <w:rPr>
           <w:rFonts w:ascii="Consolas" w:eastAsia="Times New Roman" w:hAnsi="Consolas" w:cs="Times New Roman"/>
@@ -13272,19 +11768,8 @@
           <w:sz w:val="21"/>
           <w:szCs w:val="21"/>
         </w:rPr>
-        <w:t> __</w:t>
-      </w:r>
-      <w:proofErr w:type="spellStart"/>
-      <w:r>
-        <w:rPr>
-          <w:rFonts w:ascii="Consolas" w:eastAsia="Times New Roman" w:hAnsi="Consolas" w:cs="Times New Roman"/>
-          <w:color w:val="0000FF"/>
-          <w:sz w:val="21"/>
-          <w:szCs w:val="21"/>
-        </w:rPr>
-        <w:t>cplusplus</w:t>
-      </w:r>
-      <w:proofErr w:type="spellEnd"/>
+        <w:t> __cplusplus</w:t>
+      </w:r>
     </w:p>
     <w:p>
       <w:pPr>
@@ -13350,6 +11835,7 @@
         </w:rPr>
         <w:t>#</w:t>
       </w:r>
+      <w:proofErr w:type="gramStart"/>
       <w:r>
         <w:rPr>
           <w:rFonts w:ascii="Consolas" w:eastAsia="Times New Roman" w:hAnsi="Consolas" w:cs="Times New Roman"/>
@@ -13359,6 +11845,7 @@
         </w:rPr>
         <w:t>endif</w:t>
       </w:r>
+      <w:proofErr w:type="gramEnd"/>
     </w:p>
     <w:p>
       <w:pPr>
@@ -13397,21 +11884,12 @@
         </w:rPr>
         <w:t xml:space="preserve">In </w:t>
       </w:r>
-      <w:proofErr w:type="spellStart"/>
       <w:r>
         <w:rPr>
           <w:color w:val="C00000"/>
           <w:shd w:val="clear" w:color="auto" w:fill="F2F2F2" w:themeFill="background1" w:themeFillShade="F2"/>
         </w:rPr>
-        <w:t>src</w:t>
-      </w:r>
-      <w:proofErr w:type="spellEnd"/>
-      <w:r>
-        <w:rPr>
-          <w:color w:val="C00000"/>
-          <w:shd w:val="clear" w:color="auto" w:fill="F2F2F2" w:themeFill="background1" w:themeFillShade="F2"/>
-        </w:rPr>
-        <w:t>/addition_lib.cpp</w:t>
+        <w:t>src/addition_lib.cpp</w:t>
       </w:r>
       <w:r>
         <w:rPr>
@@ -13454,27 +11932,7 @@
           <w:sz w:val="21"/>
           <w:szCs w:val="21"/>
         </w:rPr>
-        <w:t>&lt;</w:t>
-      </w:r>
-      <w:proofErr w:type="spellStart"/>
-      <w:r>
-        <w:rPr>
-          <w:rFonts w:ascii="Consolas" w:eastAsia="Times New Roman" w:hAnsi="Consolas" w:cs="Times New Roman"/>
-          <w:color w:val="A31515"/>
-          <w:sz w:val="21"/>
-          <w:szCs w:val="21"/>
-        </w:rPr>
-        <w:t>stdio.h</w:t>
-      </w:r>
-      <w:proofErr w:type="spellEnd"/>
-      <w:r>
-        <w:rPr>
-          <w:rFonts w:ascii="Consolas" w:eastAsia="Times New Roman" w:hAnsi="Consolas" w:cs="Times New Roman"/>
-          <w:color w:val="A31515"/>
-          <w:sz w:val="21"/>
-          <w:szCs w:val="21"/>
-        </w:rPr>
-        <w:t>&gt;</w:t>
+        <w:t>&lt;stdio.h&gt;</w:t>
       </w:r>
     </w:p>
     <w:p>
@@ -13511,27 +11969,7 @@
           <w:sz w:val="21"/>
           <w:szCs w:val="21"/>
         </w:rPr>
-        <w:t>"</w:t>
-      </w:r>
-      <w:proofErr w:type="spellStart"/>
-      <w:r>
-        <w:rPr>
-          <w:rFonts w:ascii="Consolas" w:eastAsia="Times New Roman" w:hAnsi="Consolas" w:cs="Times New Roman"/>
-          <w:color w:val="A31515"/>
-          <w:sz w:val="21"/>
-          <w:szCs w:val="21"/>
-        </w:rPr>
-        <w:t>addition_lib.h</w:t>
-      </w:r>
-      <w:proofErr w:type="spellEnd"/>
-      <w:r>
-        <w:rPr>
-          <w:rFonts w:ascii="Consolas" w:eastAsia="Times New Roman" w:hAnsi="Consolas" w:cs="Times New Roman"/>
-          <w:color w:val="A31515"/>
-          <w:sz w:val="21"/>
-          <w:szCs w:val="21"/>
-        </w:rPr>
-        <w:t>"</w:t>
+        <w:t>"addition_lib.h"</w:t>
       </w:r>
     </w:p>
     <w:p>
@@ -13760,21 +12198,12 @@
         </w:rPr>
         <w:t xml:space="preserve">In </w:t>
       </w:r>
-      <w:proofErr w:type="spellStart"/>
       <w:r>
         <w:rPr>
           <w:color w:val="C00000"/>
           <w:shd w:val="clear" w:color="auto" w:fill="F2F2F2" w:themeFill="background1" w:themeFillShade="F2"/>
         </w:rPr>
-        <w:t>src</w:t>
-      </w:r>
-      <w:proofErr w:type="spellEnd"/>
-      <w:r>
-        <w:rPr>
-          <w:color w:val="C00000"/>
-          <w:shd w:val="clear" w:color="auto" w:fill="F2F2F2" w:themeFill="background1" w:themeFillShade="F2"/>
-        </w:rPr>
-        <w:t>/test_lib.cpp</w:t>
+        <w:t>src/test_lib.cpp</w:t>
       </w:r>
       <w:r>
         <w:rPr>
@@ -13854,27 +12283,7 @@
           <w:sz w:val="21"/>
           <w:szCs w:val="21"/>
         </w:rPr>
-        <w:t>"</w:t>
-      </w:r>
-      <w:proofErr w:type="spellStart"/>
-      <w:r>
-        <w:rPr>
-          <w:rFonts w:ascii="Consolas" w:eastAsia="Times New Roman" w:hAnsi="Consolas" w:cs="Times New Roman"/>
-          <w:color w:val="A31515"/>
-          <w:sz w:val="21"/>
-          <w:szCs w:val="21"/>
-        </w:rPr>
-        <w:t>addition_lib.h</w:t>
-      </w:r>
-      <w:proofErr w:type="spellEnd"/>
-      <w:r>
-        <w:rPr>
-          <w:rFonts w:ascii="Consolas" w:eastAsia="Times New Roman" w:hAnsi="Consolas" w:cs="Times New Roman"/>
-          <w:color w:val="A31515"/>
-          <w:sz w:val="21"/>
-          <w:szCs w:val="21"/>
-        </w:rPr>
-        <w:t>"</w:t>
+        <w:t>"addition_lib.h"</w:t>
       </w:r>
     </w:p>
     <w:p>
@@ -13930,27 +12339,7 @@
           <w:sz w:val="21"/>
           <w:szCs w:val="21"/>
         </w:rPr>
-        <w:t> </w:t>
-      </w:r>
-      <w:proofErr w:type="spellStart"/>
-      <w:r>
-        <w:rPr>
-          <w:rFonts w:ascii="Consolas" w:eastAsia="Times New Roman" w:hAnsi="Consolas" w:cs="Times New Roman"/>
-          <w:color w:val="000000"/>
-          <w:sz w:val="21"/>
-          <w:szCs w:val="21"/>
-        </w:rPr>
-        <w:t>test_add</w:t>
-      </w:r>
-      <w:proofErr w:type="spellEnd"/>
-      <w:r>
-        <w:rPr>
-          <w:rFonts w:ascii="Consolas" w:eastAsia="Times New Roman" w:hAnsi="Consolas" w:cs="Times New Roman"/>
-          <w:color w:val="000000"/>
-          <w:sz w:val="21"/>
-          <w:szCs w:val="21"/>
-        </w:rPr>
-        <w:t>()</w:t>
+        <w:t> test_add()</w:t>
       </w:r>
     </w:p>
     <w:p>
@@ -14100,7 +12489,6 @@
         </w:rPr>
         <w:t>std::</w:t>
       </w:r>
-      <w:proofErr w:type="spellStart"/>
       <w:proofErr w:type="gramEnd"/>
       <w:r>
         <w:rPr>
@@ -14109,17 +12497,7 @@
           <w:sz w:val="21"/>
           <w:szCs w:val="21"/>
         </w:rPr>
-        <w:t>cout</w:t>
-      </w:r>
-      <w:proofErr w:type="spellEnd"/>
-      <w:r>
-        <w:rPr>
-          <w:rFonts w:ascii="Consolas" w:eastAsia="Times New Roman" w:hAnsi="Consolas" w:cs="Times New Roman"/>
-          <w:color w:val="000000"/>
-          <w:sz w:val="21"/>
-          <w:szCs w:val="21"/>
-        </w:rPr>
-        <w:t> &lt;&lt; </w:t>
+        <w:t>cout &lt;&lt; </w:t>
       </w:r>
       <w:r>
         <w:rPr>
@@ -14137,27 +12515,7 @@
           <w:sz w:val="21"/>
           <w:szCs w:val="21"/>
         </w:rPr>
-        <w:t> &lt;&lt; sum &lt;&lt; std::</w:t>
-      </w:r>
-      <w:proofErr w:type="spellStart"/>
-      <w:r>
-        <w:rPr>
-          <w:rFonts w:ascii="Consolas" w:eastAsia="Times New Roman" w:hAnsi="Consolas" w:cs="Times New Roman"/>
-          <w:color w:val="000000"/>
-          <w:sz w:val="21"/>
-          <w:szCs w:val="21"/>
-        </w:rPr>
-        <w:t>endl</w:t>
-      </w:r>
-      <w:proofErr w:type="spellEnd"/>
-      <w:r>
-        <w:rPr>
-          <w:rFonts w:ascii="Consolas" w:eastAsia="Times New Roman" w:hAnsi="Consolas" w:cs="Times New Roman"/>
-          <w:color w:val="000000"/>
-          <w:sz w:val="21"/>
-          <w:szCs w:val="21"/>
-        </w:rPr>
-        <w:t>;</w:t>
+        <w:t> &lt;&lt; sum &lt;&lt; std::endl;</w:t>
       </w:r>
     </w:p>
     <w:p>
@@ -14297,27 +12655,7 @@
           <w:sz w:val="21"/>
           <w:szCs w:val="21"/>
         </w:rPr>
-        <w:t>    </w:t>
-      </w:r>
-      <w:proofErr w:type="spellStart"/>
-      <w:r>
-        <w:rPr>
-          <w:rFonts w:ascii="Consolas" w:eastAsia="Times New Roman" w:hAnsi="Consolas" w:cs="Times New Roman"/>
-          <w:color w:val="000000"/>
-          <w:sz w:val="21"/>
-          <w:szCs w:val="21"/>
-        </w:rPr>
-        <w:t>test_add</w:t>
-      </w:r>
-      <w:proofErr w:type="spellEnd"/>
-      <w:r>
-        <w:rPr>
-          <w:rFonts w:ascii="Consolas" w:eastAsia="Times New Roman" w:hAnsi="Consolas" w:cs="Times New Roman"/>
-          <w:color w:val="000000"/>
-          <w:sz w:val="21"/>
-          <w:szCs w:val="21"/>
-        </w:rPr>
-        <w:t>();</w:t>
+        <w:t>    test_add();</w:t>
       </w:r>
     </w:p>
     <w:p>
@@ -14535,7 +12873,6 @@
         </w:rPr>
         <w:t> </w:t>
       </w:r>
-      <w:proofErr w:type="spellStart"/>
       <w:r>
         <w:rPr>
           <w:rFonts w:ascii="Consolas" w:eastAsia="Times New Roman" w:hAnsi="Consolas" w:cs="Times New Roman"/>
@@ -14545,27 +12882,15 @@
         </w:rPr>
         <w:t>libfile</w:t>
       </w:r>
-      <w:proofErr w:type="spellEnd"/>
-      <w:r>
-        <w:rPr>
-          <w:rFonts w:ascii="Consolas" w:eastAsia="Times New Roman" w:hAnsi="Consolas" w:cs="Times New Roman"/>
-          <w:color w:val="000000"/>
-          <w:sz w:val="21"/>
-          <w:szCs w:val="21"/>
-        </w:rPr>
-        <w:t>=</w:t>
-      </w:r>
-      <w:proofErr w:type="spellStart"/>
-      <w:r>
-        <w:rPr>
-          <w:rFonts w:ascii="Consolas" w:eastAsia="Times New Roman" w:hAnsi="Consolas" w:cs="Times New Roman"/>
-          <w:color w:val="000000"/>
-          <w:sz w:val="21"/>
-          <w:szCs w:val="21"/>
-        </w:rPr>
-        <w:t>addition_lib</w:t>
-      </w:r>
-      <w:proofErr w:type="spellEnd"/>
+      <w:r>
+        <w:rPr>
+          <w:rFonts w:ascii="Consolas" w:eastAsia="Times New Roman" w:hAnsi="Consolas" w:cs="Times New Roman"/>
+          <w:color w:val="000000"/>
+          <w:sz w:val="21"/>
+          <w:szCs w:val="21"/>
+        </w:rPr>
+        <w:t>=addition_lib</w:t>
+      </w:r>
     </w:p>
     <w:p>
       <w:pPr>
@@ -14603,7 +12928,6 @@
         </w:rPr>
         <w:t> </w:t>
       </w:r>
-      <w:proofErr w:type="spellStart"/>
       <w:r>
         <w:rPr>
           <w:rFonts w:ascii="Consolas" w:eastAsia="Times New Roman" w:hAnsi="Consolas" w:cs="Times New Roman"/>
@@ -14613,27 +12937,15 @@
         </w:rPr>
         <w:t>testlibfile</w:t>
       </w:r>
-      <w:proofErr w:type="spellEnd"/>
-      <w:r>
-        <w:rPr>
-          <w:rFonts w:ascii="Consolas" w:eastAsia="Times New Roman" w:hAnsi="Consolas" w:cs="Times New Roman"/>
-          <w:color w:val="000000"/>
-          <w:sz w:val="21"/>
-          <w:szCs w:val="21"/>
-        </w:rPr>
-        <w:t>=</w:t>
-      </w:r>
-      <w:proofErr w:type="spellStart"/>
-      <w:r>
-        <w:rPr>
-          <w:rFonts w:ascii="Consolas" w:eastAsia="Times New Roman" w:hAnsi="Consolas" w:cs="Times New Roman"/>
-          <w:color w:val="000000"/>
-          <w:sz w:val="21"/>
-          <w:szCs w:val="21"/>
-        </w:rPr>
-        <w:t>test_lib</w:t>
-      </w:r>
-      <w:proofErr w:type="spellEnd"/>
+      <w:r>
+        <w:rPr>
+          <w:rFonts w:ascii="Consolas" w:eastAsia="Times New Roman" w:hAnsi="Consolas" w:cs="Times New Roman"/>
+          <w:color w:val="000000"/>
+          <w:sz w:val="21"/>
+          <w:szCs w:val="21"/>
+        </w:rPr>
+        <w:t>=test_lib</w:t>
+      </w:r>
     </w:p>
     <w:p>
       <w:pPr>
@@ -14690,7 +13002,6 @@
         </w:rPr>
         <w:t> </w:t>
       </w:r>
-      <w:proofErr w:type="spellStart"/>
       <w:r>
         <w:rPr>
           <w:rFonts w:ascii="Consolas" w:eastAsia="Times New Roman" w:hAnsi="Consolas" w:cs="Times New Roman"/>
@@ -14700,27 +13011,15 @@
         </w:rPr>
         <w:t>src</w:t>
       </w:r>
-      <w:proofErr w:type="spellEnd"/>
-      <w:r>
-        <w:rPr>
-          <w:rFonts w:ascii="Consolas" w:eastAsia="Times New Roman" w:hAnsi="Consolas" w:cs="Times New Roman"/>
-          <w:color w:val="000000"/>
-          <w:sz w:val="21"/>
-          <w:szCs w:val="21"/>
-        </w:rPr>
-        <w:t>=</w:t>
-      </w:r>
-      <w:proofErr w:type="spellStart"/>
-      <w:r>
-        <w:rPr>
-          <w:rFonts w:ascii="Consolas" w:eastAsia="Times New Roman" w:hAnsi="Consolas" w:cs="Times New Roman"/>
-          <w:color w:val="000000"/>
-          <w:sz w:val="21"/>
-          <w:szCs w:val="21"/>
-        </w:rPr>
-        <w:t>src</w:t>
-      </w:r>
-      <w:proofErr w:type="spellEnd"/>
+      <w:r>
+        <w:rPr>
+          <w:rFonts w:ascii="Consolas" w:eastAsia="Times New Roman" w:hAnsi="Consolas" w:cs="Times New Roman"/>
+          <w:color w:val="000000"/>
+          <w:sz w:val="21"/>
+          <w:szCs w:val="21"/>
+        </w:rPr>
+        <w:t>=src</w:t>
+      </w:r>
     </w:p>
     <w:p>
       <w:pPr>
@@ -15019,19 +13318,8 @@
           <w:sz w:val="21"/>
           <w:szCs w:val="21"/>
         </w:rPr>
-        <w:t> Build </w:t>
-      </w:r>
-      <w:proofErr w:type="spellStart"/>
-      <w:r>
-        <w:rPr>
-          <w:rFonts w:ascii="Consolas" w:eastAsia="Times New Roman" w:hAnsi="Consolas" w:cs="Times New Roman"/>
-          <w:color w:val="008000"/>
-          <w:sz w:val="21"/>
-          <w:szCs w:val="21"/>
-        </w:rPr>
-        <w:t>dll</w:t>
-      </w:r>
-      <w:proofErr w:type="spellEnd"/>
+        <w:t> Build dll</w:t>
+      </w:r>
     </w:p>
     <w:p>
       <w:pPr>
@@ -15069,7 +13357,6 @@
         </w:rPr>
         <w:t>%</w:t>
       </w:r>
-      <w:proofErr w:type="spellStart"/>
       <w:r>
         <w:rPr>
           <w:rFonts w:ascii="Consolas" w:eastAsia="Times New Roman" w:hAnsi="Consolas" w:cs="Times New Roman"/>
@@ -15079,7 +13366,6 @@
         </w:rPr>
         <w:t>src</w:t>
       </w:r>
-      <w:proofErr w:type="spellEnd"/>
       <w:r>
         <w:rPr>
           <w:rFonts w:ascii="Consolas" w:eastAsia="Times New Roman" w:hAnsi="Consolas" w:cs="Times New Roman"/>
@@ -15343,7 +13629,6 @@
         </w:rPr>
         <w:t>%</w:t>
       </w:r>
-      <w:proofErr w:type="spellStart"/>
       <w:r>
         <w:rPr>
           <w:rFonts w:ascii="Consolas" w:eastAsia="Times New Roman" w:hAnsi="Consolas" w:cs="Times New Roman"/>
@@ -15353,7 +13638,6 @@
         </w:rPr>
         <w:t>libfile</w:t>
       </w:r>
-      <w:proofErr w:type="spellEnd"/>
       <w:r>
         <w:rPr>
           <w:rFonts w:ascii="Consolas" w:eastAsia="Times New Roman" w:hAnsi="Consolas" w:cs="Times New Roman"/>
@@ -15380,29 +13664,7 @@
           <w:szCs w:val="21"/>
           <w:shd w:val="clear" w:color="auto" w:fill="FDE9D9" w:themeFill="accent6" w:themeFillTint="33"/>
         </w:rPr>
-        <w:t>-</w:t>
-      </w:r>
-      <w:proofErr w:type="spellStart"/>
-      <w:r>
-        <w:rPr>
-          <w:rFonts w:ascii="Consolas" w:eastAsia="Times New Roman" w:hAnsi="Consolas" w:cs="Times New Roman"/>
-          <w:color w:val="000000"/>
-          <w:sz w:val="21"/>
-          <w:szCs w:val="21"/>
-          <w:shd w:val="clear" w:color="auto" w:fill="FDE9D9" w:themeFill="accent6" w:themeFillTint="33"/>
-        </w:rPr>
-        <w:t>Wl</w:t>
-      </w:r>
-      <w:proofErr w:type="spellEnd"/>
-      <w:r>
-        <w:rPr>
-          <w:rFonts w:ascii="Consolas" w:eastAsia="Times New Roman" w:hAnsi="Consolas" w:cs="Times New Roman"/>
-          <w:color w:val="000000"/>
-          <w:sz w:val="21"/>
-          <w:szCs w:val="21"/>
-          <w:shd w:val="clear" w:color="auto" w:fill="FDE9D9" w:themeFill="accent6" w:themeFillTint="33"/>
-        </w:rPr>
-        <w:t>,--export-all-symbols</w:t>
+        <w:t>-Wl,--export-all-symbols</w:t>
       </w:r>
     </w:p>
     <w:p>
@@ -15499,7 +13761,6 @@
         </w:rPr>
         <w:t>%</w:t>
       </w:r>
-      <w:proofErr w:type="spellStart"/>
       <w:r>
         <w:rPr>
           <w:rFonts w:ascii="Consolas" w:eastAsia="Times New Roman" w:hAnsi="Consolas" w:cs="Times New Roman"/>
@@ -15509,7 +13770,6 @@
         </w:rPr>
         <w:t>src</w:t>
       </w:r>
-      <w:proofErr w:type="spellEnd"/>
       <w:r>
         <w:rPr>
           <w:rFonts w:ascii="Consolas" w:eastAsia="Times New Roman" w:hAnsi="Consolas" w:cs="Times New Roman"/>
@@ -16208,27 +14468,7 @@
           <w:sz w:val="21"/>
           <w:szCs w:val="21"/>
         </w:rPr>
-        <w:t>\*.</w:t>
-      </w:r>
-      <w:proofErr w:type="spellStart"/>
-      <w:r>
-        <w:rPr>
-          <w:rFonts w:ascii="Consolas" w:eastAsia="Times New Roman" w:hAnsi="Consolas" w:cs="Times New Roman"/>
-          <w:color w:val="000000"/>
-          <w:sz w:val="21"/>
-          <w:szCs w:val="21"/>
-        </w:rPr>
-        <w:t>dll</w:t>
-      </w:r>
-      <w:proofErr w:type="spellEnd"/>
-      <w:r>
-        <w:rPr>
-          <w:rFonts w:ascii="Consolas" w:eastAsia="Times New Roman" w:hAnsi="Consolas" w:cs="Times New Roman"/>
-          <w:color w:val="000000"/>
-          <w:sz w:val="21"/>
-          <w:szCs w:val="21"/>
-        </w:rPr>
-        <w:t> </w:t>
+        <w:t>\*.dll </w:t>
       </w:r>
       <w:r>
         <w:rPr>
@@ -16384,47 +14624,7 @@
           <w:sz w:val="21"/>
           <w:szCs w:val="21"/>
         </w:rPr>
-        <w:t>In create-</w:t>
-      </w:r>
-      <w:proofErr w:type="spellStart"/>
-      <w:r>
-        <w:rPr>
-          <w:rFonts w:ascii="Consolas" w:eastAsia="Times New Roman" w:hAnsi="Consolas" w:cs="Times New Roman"/>
-          <w:color w:val="000000"/>
-          <w:sz w:val="21"/>
-          <w:szCs w:val="21"/>
-        </w:rPr>
-        <w:t>dll</w:t>
-      </w:r>
-      <w:proofErr w:type="spellEnd"/>
-      <w:r>
-        <w:rPr>
-          <w:rFonts w:ascii="Consolas" w:eastAsia="Times New Roman" w:hAnsi="Consolas" w:cs="Times New Roman"/>
-          <w:color w:val="000000"/>
-          <w:sz w:val="21"/>
-          <w:szCs w:val="21"/>
-        </w:rPr>
-        <w:t xml:space="preserve"> </w:t>
-      </w:r>
-      <w:proofErr w:type="spellStart"/>
-      <w:r>
-        <w:rPr>
-          <w:rFonts w:ascii="Consolas" w:eastAsia="Times New Roman" w:hAnsi="Consolas" w:cs="Times New Roman"/>
-          <w:color w:val="000000"/>
-          <w:sz w:val="21"/>
-          <w:szCs w:val="21"/>
-        </w:rPr>
-        <w:t>dir</w:t>
-      </w:r>
-      <w:proofErr w:type="spellEnd"/>
-      <w:r>
-        <w:rPr>
-          <w:rFonts w:ascii="Consolas" w:eastAsia="Times New Roman" w:hAnsi="Consolas" w:cs="Times New Roman"/>
-          <w:color w:val="000000"/>
-          <w:sz w:val="21"/>
-          <w:szCs w:val="21"/>
-        </w:rPr>
-        <w:t>:</w:t>
+        <w:t>In create-dll dir:</w:t>
       </w:r>
     </w:p>
     <w:p>
@@ -16518,47 +14718,7 @@
           <w:sz w:val="21"/>
           <w:szCs w:val="21"/>
         </w:rPr>
-        <w:t># In create-</w:t>
-      </w:r>
-      <w:proofErr w:type="spellStart"/>
-      <w:r>
-        <w:rPr>
-          <w:rFonts w:ascii="Consolas" w:eastAsia="Times New Roman" w:hAnsi="Consolas" w:cs="Times New Roman"/>
-          <w:color w:val="000000"/>
-          <w:sz w:val="21"/>
-          <w:szCs w:val="21"/>
-        </w:rPr>
-        <w:t>dll</w:t>
-      </w:r>
-      <w:proofErr w:type="spellEnd"/>
-      <w:r>
-        <w:rPr>
-          <w:rFonts w:ascii="Consolas" w:eastAsia="Times New Roman" w:hAnsi="Consolas" w:cs="Times New Roman"/>
-          <w:color w:val="000000"/>
-          <w:sz w:val="21"/>
-          <w:szCs w:val="21"/>
-        </w:rPr>
-        <w:t xml:space="preserve">/bin </w:t>
-      </w:r>
-      <w:proofErr w:type="spellStart"/>
-      <w:r>
-        <w:rPr>
-          <w:rFonts w:ascii="Consolas" w:eastAsia="Times New Roman" w:hAnsi="Consolas" w:cs="Times New Roman"/>
-          <w:color w:val="000000"/>
-          <w:sz w:val="21"/>
-          <w:szCs w:val="21"/>
-        </w:rPr>
-        <w:t>dir</w:t>
-      </w:r>
-      <w:proofErr w:type="spellEnd"/>
-      <w:r>
-        <w:rPr>
-          <w:rFonts w:ascii="Consolas" w:eastAsia="Times New Roman" w:hAnsi="Consolas" w:cs="Times New Roman"/>
-          <w:color w:val="000000"/>
-          <w:sz w:val="21"/>
-          <w:szCs w:val="21"/>
-        </w:rPr>
-        <w:t>:</w:t>
+        <w:t># In create-dll/bin dir:</w:t>
       </w:r>
     </w:p>
     <w:p>
@@ -16675,19 +14835,8 @@
           <w:szCs w:val="21"/>
           <w:shd w:val="clear" w:color="auto" w:fill="F2F2F2" w:themeFill="background1" w:themeFillShade="F2"/>
         </w:rPr>
-        <w:t xml:space="preserve"> out-</w:t>
-      </w:r>
-      <w:proofErr w:type="spellStart"/>
-      <w:r>
-        <w:rPr>
-          <w:rFonts w:ascii="Consolas" w:hAnsi="Consolas"/>
-          <w:sz w:val="21"/>
-          <w:szCs w:val="21"/>
-          <w:shd w:val="clear" w:color="auto" w:fill="F2F2F2" w:themeFill="background1" w:themeFillShade="F2"/>
-        </w:rPr>
-        <w:t>file.o</w:t>
-      </w:r>
-      <w:proofErr w:type="spellEnd"/>
+        <w:t xml:space="preserve"> out-file.o</w:t>
+      </w:r>
       <w:r>
         <w:t>" will cause error "</w:t>
       </w:r>
@@ -16708,47 +14857,17 @@
           <w:szCs w:val="21"/>
           <w:shd w:val="clear" w:color="auto" w:fill="F2F2F2" w:themeFill="background1" w:themeFillShade="F2"/>
         </w:rPr>
-        <w:t xml:space="preserve">g++ -o out-file.exe -L. </w:t>
-      </w:r>
-      <w:proofErr w:type="spellStart"/>
-      <w:r>
-        <w:rPr>
-          <w:rFonts w:ascii="Consolas" w:hAnsi="Consolas"/>
-          <w:sz w:val="21"/>
-          <w:szCs w:val="21"/>
-          <w:shd w:val="clear" w:color="auto" w:fill="F2F2F2" w:themeFill="background1" w:themeFillShade="F2"/>
-        </w:rPr>
-        <w:t>llib</w:t>
-      </w:r>
-      <w:proofErr w:type="spellEnd"/>
-      <w:r>
-        <w:rPr>
-          <w:rFonts w:ascii="Consolas" w:hAnsi="Consolas"/>
-          <w:sz w:val="21"/>
-          <w:szCs w:val="21"/>
-          <w:shd w:val="clear" w:color="auto" w:fill="F2F2F2" w:themeFill="background1" w:themeFillShade="F2"/>
-        </w:rPr>
-        <w:t>-file out-</w:t>
-      </w:r>
-      <w:proofErr w:type="spellStart"/>
-      <w:r>
-        <w:rPr>
-          <w:rFonts w:ascii="Consolas" w:hAnsi="Consolas"/>
-          <w:sz w:val="21"/>
-          <w:szCs w:val="21"/>
-          <w:shd w:val="clear" w:color="auto" w:fill="F2F2F2" w:themeFill="background1" w:themeFillShade="F2"/>
-        </w:rPr>
-        <w:t>file.o</w:t>
-      </w:r>
-      <w:proofErr w:type="spellEnd"/>
-      <w:r>
-        <w:t xml:space="preserve">". </w:t>
-      </w:r>
-      <w:proofErr w:type="gramStart"/>
-      <w:r>
-        <w:t>So</w:t>
-      </w:r>
-      <w:proofErr w:type="gramEnd"/>
+        <w:t>g++ -o out-file.exe -L. llib-file out-file.o</w:t>
+      </w:r>
+      <w:r>
+        <w:t>". So</w:t>
+      </w:r>
+      <w:r>
+        <w:rPr>
+          <w:lang w:val="vi-VN"/>
+        </w:rPr>
+        <w:t>,</w:t>
+      </w:r>
       <w:r>
         <w:t xml:space="preserve"> </w:t>
       </w:r>
@@ -16771,23 +14890,7 @@
           <w:b/>
           <w:bCs/>
         </w:rPr>
-        <w:t xml:space="preserve"> the .</w:t>
-      </w:r>
-      <w:proofErr w:type="spellStart"/>
-      <w:r>
-        <w:rPr>
-          <w:b/>
-          <w:bCs/>
-        </w:rPr>
-        <w:t>dll</w:t>
-      </w:r>
-      <w:proofErr w:type="spellEnd"/>
-      <w:r>
-        <w:rPr>
-          <w:b/>
-          <w:bCs/>
-        </w:rPr>
-        <w:t xml:space="preserve"> extension </w:t>
+        <w:t xml:space="preserve"> the .dll extension </w:t>
       </w:r>
       <w:r>
         <w:rPr>
@@ -16826,9 +14929,8 @@
           <w:szCs w:val="21"/>
           <w:shd w:val="clear" w:color="auto" w:fill="F2F2F2" w:themeFill="background1" w:themeFillShade="F2"/>
         </w:rPr>
-        <w:t xml:space="preserve">g++ -o out-file.exe -L. </w:t>
-      </w:r>
-      <w:proofErr w:type="spellStart"/>
+        <w:t>g++ -o out-file.exe -L. l</w:t>
+      </w:r>
       <w:r>
         <w:rPr>
           <w:rFonts w:ascii="Consolas" w:hAnsi="Consolas"/>
@@ -16836,7 +14938,7 @@
           <w:szCs w:val="21"/>
           <w:shd w:val="clear" w:color="auto" w:fill="F2F2F2" w:themeFill="background1" w:themeFillShade="F2"/>
         </w:rPr>
-        <w:t>l</w:t>
+        <w:t>lib-dir\</w:t>
       </w:r>
       <w:r>
         <w:rPr>
@@ -16845,38 +14947,8 @@
           <w:szCs w:val="21"/>
           <w:shd w:val="clear" w:color="auto" w:fill="F2F2F2" w:themeFill="background1" w:themeFillShade="F2"/>
         </w:rPr>
-        <w:t>lib-dir</w:t>
-      </w:r>
-      <w:proofErr w:type="spellEnd"/>
-      <w:r>
-        <w:rPr>
-          <w:rFonts w:ascii="Consolas" w:hAnsi="Consolas"/>
-          <w:sz w:val="21"/>
-          <w:szCs w:val="21"/>
-          <w:shd w:val="clear" w:color="auto" w:fill="F2F2F2" w:themeFill="background1" w:themeFillShade="F2"/>
-        </w:rPr>
-        <w:t>\</w:t>
-      </w:r>
-      <w:r>
-        <w:rPr>
-          <w:rFonts w:ascii="Consolas" w:hAnsi="Consolas"/>
-          <w:sz w:val="21"/>
-          <w:szCs w:val="21"/>
-          <w:shd w:val="clear" w:color="auto" w:fill="F2F2F2" w:themeFill="background1" w:themeFillShade="F2"/>
-        </w:rPr>
-        <w:t>lib-file out-</w:t>
-      </w:r>
-      <w:proofErr w:type="spellStart"/>
-      <w:r>
-        <w:rPr>
-          <w:rFonts w:ascii="Consolas" w:hAnsi="Consolas"/>
-          <w:sz w:val="21"/>
-          <w:szCs w:val="21"/>
-          <w:shd w:val="clear" w:color="auto" w:fill="F2F2F2" w:themeFill="background1" w:themeFillShade="F2"/>
-        </w:rPr>
-        <w:t>file.o</w:t>
-      </w:r>
-      <w:proofErr w:type="spellEnd"/>
+        <w:t>lib-file out-file.o</w:t>
+      </w:r>
       <w:r>
         <w:t>" will cause error "</w:t>
       </w:r>
@@ -16892,34 +14964,45 @@
           <w:i/>
           <w:iCs/>
         </w:rPr>
-        <w:t>lib-</w:t>
-      </w:r>
-      <w:proofErr w:type="spellStart"/>
+        <w:t>lib-dir\</w:t>
+      </w:r>
       <w:r>
         <w:rPr>
           <w:i/>
           <w:iCs/>
         </w:rPr>
+        <w:t>lib-file</w:t>
+      </w:r>
+      <w:r>
+        <w:t>". The correct way is: "</w:t>
+      </w:r>
+      <w:r>
+        <w:rPr>
+          <w:rFonts w:ascii="Consolas" w:hAnsi="Consolas"/>
+          <w:sz w:val="21"/>
+          <w:szCs w:val="21"/>
+          <w:shd w:val="clear" w:color="auto" w:fill="F2F2F2" w:themeFill="background1" w:themeFillShade="F2"/>
+        </w:rPr>
+        <w:t>g++ -o out-file.exe -L</w:t>
+      </w:r>
+      <w:r>
+        <w:rPr>
+          <w:rFonts w:ascii="Consolas" w:hAnsi="Consolas"/>
+          <w:sz w:val="21"/>
+          <w:szCs w:val="21"/>
+          <w:shd w:val="clear" w:color="auto" w:fill="FBD4B4" w:themeFill="accent6" w:themeFillTint="66"/>
+        </w:rPr>
+        <w:t>lib-</w:t>
+      </w:r>
+      <w:r>
+        <w:rPr>
+          <w:rFonts w:ascii="Consolas" w:hAnsi="Consolas"/>
+          <w:sz w:val="21"/>
+          <w:szCs w:val="21"/>
+          <w:shd w:val="clear" w:color="auto" w:fill="FBD4B4" w:themeFill="accent6" w:themeFillTint="66"/>
+        </w:rPr>
         <w:t>dir</w:t>
       </w:r>
-      <w:proofErr w:type="spellEnd"/>
-      <w:r>
-        <w:rPr>
-          <w:i/>
-          <w:iCs/>
-        </w:rPr>
-        <w:t>\</w:t>
-      </w:r>
-      <w:r>
-        <w:rPr>
-          <w:i/>
-          <w:iCs/>
-        </w:rPr>
-        <w:t>lib-file</w:t>
-      </w:r>
-      <w:r>
-        <w:t>". The correct way is: "</w:t>
-      </w:r>
       <w:r>
         <w:rPr>
           <w:rFonts w:ascii="Consolas" w:hAnsi="Consolas"/>
@@ -16927,85 +15010,17 @@
           <w:szCs w:val="21"/>
           <w:shd w:val="clear" w:color="auto" w:fill="F2F2F2" w:themeFill="background1" w:themeFillShade="F2"/>
         </w:rPr>
-        <w:t>g++ -o out-file.exe -</w:t>
-      </w:r>
-      <w:proofErr w:type="spellStart"/>
-      <w:r>
-        <w:rPr>
-          <w:rFonts w:ascii="Consolas" w:hAnsi="Consolas"/>
-          <w:sz w:val="21"/>
-          <w:szCs w:val="21"/>
-          <w:shd w:val="clear" w:color="auto" w:fill="F2F2F2" w:themeFill="background1" w:themeFillShade="F2"/>
-        </w:rPr>
-        <w:t>L</w:t>
-      </w:r>
-      <w:r>
-        <w:rPr>
-          <w:rFonts w:ascii="Consolas" w:hAnsi="Consolas"/>
-          <w:sz w:val="21"/>
-          <w:szCs w:val="21"/>
-          <w:shd w:val="clear" w:color="auto" w:fill="FBD4B4" w:themeFill="accent6" w:themeFillTint="66"/>
-        </w:rPr>
-        <w:t>lib-</w:t>
-      </w:r>
-      <w:r>
-        <w:rPr>
-          <w:rFonts w:ascii="Consolas" w:hAnsi="Consolas"/>
-          <w:sz w:val="21"/>
-          <w:szCs w:val="21"/>
-          <w:shd w:val="clear" w:color="auto" w:fill="FBD4B4" w:themeFill="accent6" w:themeFillTint="66"/>
-        </w:rPr>
-        <w:t>dir</w:t>
-      </w:r>
-      <w:proofErr w:type="spellEnd"/>
-      <w:r>
-        <w:rPr>
-          <w:rFonts w:ascii="Consolas" w:hAnsi="Consolas"/>
-          <w:sz w:val="21"/>
-          <w:szCs w:val="21"/>
-          <w:shd w:val="clear" w:color="auto" w:fill="F2F2F2" w:themeFill="background1" w:themeFillShade="F2"/>
-        </w:rPr>
-        <w:t xml:space="preserve"> </w:t>
-      </w:r>
-      <w:proofErr w:type="spellStart"/>
-      <w:r>
-        <w:rPr>
-          <w:rFonts w:ascii="Consolas" w:hAnsi="Consolas"/>
-          <w:sz w:val="21"/>
-          <w:szCs w:val="21"/>
-          <w:shd w:val="clear" w:color="auto" w:fill="F2F2F2" w:themeFill="background1" w:themeFillShade="F2"/>
-        </w:rPr>
-        <w:t>llib</w:t>
-      </w:r>
-      <w:proofErr w:type="spellEnd"/>
-      <w:r>
-        <w:rPr>
-          <w:rFonts w:ascii="Consolas" w:hAnsi="Consolas"/>
-          <w:sz w:val="21"/>
-          <w:szCs w:val="21"/>
-          <w:shd w:val="clear" w:color="auto" w:fill="F2F2F2" w:themeFill="background1" w:themeFillShade="F2"/>
-        </w:rPr>
-        <w:t>-file out-</w:t>
-      </w:r>
-      <w:proofErr w:type="spellStart"/>
-      <w:r>
-        <w:rPr>
-          <w:rFonts w:ascii="Consolas" w:hAnsi="Consolas"/>
-          <w:sz w:val="21"/>
-          <w:szCs w:val="21"/>
-          <w:shd w:val="clear" w:color="auto" w:fill="F2F2F2" w:themeFill="background1" w:themeFillShade="F2"/>
-        </w:rPr>
-        <w:t>file.o</w:t>
-      </w:r>
-      <w:proofErr w:type="spellEnd"/>
-      <w:r>
-        <w:t xml:space="preserve">". </w:t>
-      </w:r>
-      <w:proofErr w:type="gramStart"/>
-      <w:r>
-        <w:t>So</w:t>
-      </w:r>
-      <w:proofErr w:type="gramEnd"/>
+        <w:t xml:space="preserve"> llib-file out-file.o</w:t>
+      </w:r>
+      <w:r>
+        <w:t>". So</w:t>
+      </w:r>
+      <w:r>
+        <w:rPr>
+          <w:lang w:val="vi-VN"/>
+        </w:rPr>
+        <w:t>,</w:t>
+      </w:r>
       <w:r>
         <w:t xml:space="preserve"> the </w:t>
       </w:r>
@@ -17031,7 +15046,16 @@
         <w:t xml:space="preserve"> lib only accepts file name, not file path</w:t>
       </w:r>
       <w:r>
-        <w:t>. That's why -L is created.</w:t>
+        <w:t xml:space="preserve">. That's why -L is </w:t>
+      </w:r>
+      <w:r>
+        <w:rPr>
+          <w:lang w:val="vi-VN"/>
+        </w:rPr>
+        <w:t>used</w:t>
+      </w:r>
+      <w:r>
+        <w:t>.</w:t>
       </w:r>
     </w:p>
     <w:p>
@@ -17054,7 +15078,6 @@
         </w:rPr>
         <w:t xml:space="preserve">In the above example, we export all functions and variables of </w:t>
       </w:r>
-      <w:proofErr w:type="spellStart"/>
       <w:r>
         <w:rPr>
           <w:color w:val="C00000"/>
@@ -17062,7 +15085,6 @@
         </w:rPr>
         <w:t>addition_lib</w:t>
       </w:r>
-      <w:proofErr w:type="spellEnd"/>
       <w:r>
         <w:rPr>
           <w:color w:val="000000"/>
@@ -17082,31 +15104,13 @@
         </w:rPr>
         <w:t xml:space="preserve">In </w:t>
       </w:r>
-      <w:proofErr w:type="spellStart"/>
       <w:r>
         <w:rPr>
           <w:color w:val="C00000"/>
           <w:shd w:val="clear" w:color="auto" w:fill="F2F2F2" w:themeFill="background1" w:themeFillShade="F2"/>
         </w:rPr>
-        <w:t>src</w:t>
-      </w:r>
-      <w:proofErr w:type="spellEnd"/>
-      <w:r>
-        <w:rPr>
-          <w:color w:val="C00000"/>
-          <w:shd w:val="clear" w:color="auto" w:fill="F2F2F2" w:themeFill="background1" w:themeFillShade="F2"/>
-        </w:rPr>
-        <w:t>/</w:t>
-      </w:r>
-      <w:proofErr w:type="spellStart"/>
-      <w:r>
-        <w:rPr>
-          <w:color w:val="C00000"/>
-          <w:shd w:val="clear" w:color="auto" w:fill="F2F2F2" w:themeFill="background1" w:themeFillShade="F2"/>
-        </w:rPr>
-        <w:t>addition_lib.h</w:t>
-      </w:r>
-      <w:proofErr w:type="spellEnd"/>
+        <w:t>src/addition_lib.h</w:t>
+      </w:r>
       <w:r>
         <w:rPr>
           <w:color w:val="000000"/>
@@ -17141,6 +15145,7 @@
         </w:rPr>
         <w:t>#</w:t>
       </w:r>
+      <w:proofErr w:type="gramStart"/>
       <w:r>
         <w:rPr>
           <w:rFonts w:ascii="Consolas" w:eastAsia="Times New Roman" w:hAnsi="Consolas" w:cs="Times New Roman"/>
@@ -17150,6 +15155,7 @@
         </w:rPr>
         <w:t>pragma</w:t>
       </w:r>
+      <w:proofErr w:type="gramEnd"/>
       <w:r>
         <w:rPr>
           <w:rFonts w:ascii="Consolas" w:eastAsia="Times New Roman" w:hAnsi="Consolas" w:cs="Times New Roman"/>
@@ -17215,6 +15221,7 @@
         </w:rPr>
         <w:t>#</w:t>
       </w:r>
+      <w:proofErr w:type="gramStart"/>
       <w:r>
         <w:rPr>
           <w:rFonts w:ascii="Consolas" w:eastAsia="Times New Roman" w:hAnsi="Consolas" w:cs="Times New Roman"/>
@@ -17224,6 +15231,7 @@
         </w:rPr>
         <w:t>ifdef</w:t>
       </w:r>
+      <w:proofErr w:type="gramEnd"/>
       <w:r>
         <w:rPr>
           <w:rFonts w:ascii="Consolas" w:eastAsia="Times New Roman" w:hAnsi="Consolas" w:cs="Times New Roman"/>
@@ -17231,19 +15239,8 @@
           <w:sz w:val="21"/>
           <w:szCs w:val="21"/>
         </w:rPr>
-        <w:t> __</w:t>
-      </w:r>
-      <w:proofErr w:type="spellStart"/>
-      <w:r>
-        <w:rPr>
-          <w:rFonts w:ascii="Consolas" w:eastAsia="Times New Roman" w:hAnsi="Consolas" w:cs="Times New Roman"/>
-          <w:color w:val="0000FF"/>
-          <w:sz w:val="21"/>
-          <w:szCs w:val="21"/>
-        </w:rPr>
-        <w:t>cplusplus</w:t>
-      </w:r>
-      <w:proofErr w:type="spellEnd"/>
+        <w:t> __cplusplus</w:t>
+      </w:r>
     </w:p>
     <w:p>
       <w:pPr>
@@ -17345,6 +15342,7 @@
         </w:rPr>
         <w:t>#</w:t>
       </w:r>
+      <w:proofErr w:type="gramStart"/>
       <w:r>
         <w:rPr>
           <w:rFonts w:ascii="Consolas" w:eastAsia="Times New Roman" w:hAnsi="Consolas" w:cs="Times New Roman"/>
@@ -17354,6 +15352,7 @@
         </w:rPr>
         <w:t>endif</w:t>
       </w:r>
+      <w:proofErr w:type="gramEnd"/>
     </w:p>
     <w:p>
       <w:pPr>
@@ -17527,6 +15526,7 @@
         </w:rPr>
         <w:t>#</w:t>
       </w:r>
+      <w:proofErr w:type="gramStart"/>
       <w:r>
         <w:rPr>
           <w:rFonts w:ascii="Consolas" w:eastAsia="Times New Roman" w:hAnsi="Consolas" w:cs="Times New Roman"/>
@@ -17536,6 +15536,7 @@
         </w:rPr>
         <w:t>ifdef</w:t>
       </w:r>
+      <w:proofErr w:type="gramEnd"/>
       <w:r>
         <w:rPr>
           <w:rFonts w:ascii="Consolas" w:eastAsia="Times New Roman" w:hAnsi="Consolas" w:cs="Times New Roman"/>
@@ -17582,6 +15583,7 @@
         </w:rPr>
         <w:t>#</w:t>
       </w:r>
+      <w:proofErr w:type="gramStart"/>
       <w:r>
         <w:rPr>
           <w:rFonts w:ascii="Consolas" w:eastAsia="Times New Roman" w:hAnsi="Consolas" w:cs="Times New Roman"/>
@@ -17591,6 +15593,7 @@
         </w:rPr>
         <w:t>define</w:t>
       </w:r>
+      <w:proofErr w:type="gramEnd"/>
       <w:r>
         <w:rPr>
           <w:rFonts w:ascii="Consolas" w:eastAsia="Times New Roman" w:hAnsi="Consolas" w:cs="Times New Roman"/>
@@ -17607,19 +15610,8 @@
           <w:sz w:val="21"/>
           <w:szCs w:val="21"/>
         </w:rPr>
-        <w:t>__</w:t>
-      </w:r>
-      <w:proofErr w:type="spellStart"/>
-      <w:r>
-        <w:rPr>
-          <w:rFonts w:ascii="Consolas" w:eastAsia="Times New Roman" w:hAnsi="Consolas" w:cs="Times New Roman"/>
-          <w:color w:val="795E26"/>
-          <w:sz w:val="21"/>
-          <w:szCs w:val="21"/>
-        </w:rPr>
-        <w:t>declspec</w:t>
-      </w:r>
-      <w:proofErr w:type="spellEnd"/>
+        <w:t>__declspec</w:t>
+      </w:r>
       <w:r>
         <w:rPr>
           <w:rFonts w:ascii="Consolas" w:eastAsia="Times New Roman" w:hAnsi="Consolas" w:cs="Times New Roman"/>
@@ -17629,7 +15621,6 @@
         </w:rPr>
         <w:t>(</w:t>
       </w:r>
-      <w:proofErr w:type="spellStart"/>
       <w:r>
         <w:rPr>
           <w:rFonts w:ascii="Consolas" w:eastAsia="Times New Roman" w:hAnsi="Consolas" w:cs="Times New Roman"/>
@@ -17639,7 +15630,6 @@
         </w:rPr>
         <w:t>dllexport</w:t>
       </w:r>
-      <w:proofErr w:type="spellEnd"/>
       <w:r>
         <w:rPr>
           <w:rFonts w:ascii="Consolas" w:eastAsia="Times New Roman" w:hAnsi="Consolas" w:cs="Times New Roman"/>
@@ -17677,6 +15667,7 @@
         </w:rPr>
         <w:t>#</w:t>
       </w:r>
+      <w:proofErr w:type="gramStart"/>
       <w:r>
         <w:rPr>
           <w:rFonts w:ascii="Consolas" w:eastAsia="Times New Roman" w:hAnsi="Consolas" w:cs="Times New Roman"/>
@@ -17686,6 +15677,7 @@
         </w:rPr>
         <w:t>else</w:t>
       </w:r>
+      <w:proofErr w:type="gramEnd"/>
     </w:p>
     <w:p>
       <w:pPr>
@@ -17723,6 +15715,7 @@
         </w:rPr>
         <w:t>#</w:t>
       </w:r>
+      <w:proofErr w:type="gramStart"/>
       <w:r>
         <w:rPr>
           <w:rFonts w:ascii="Consolas" w:eastAsia="Times New Roman" w:hAnsi="Consolas" w:cs="Times New Roman"/>
@@ -17732,6 +15725,7 @@
         </w:rPr>
         <w:t>define</w:t>
       </w:r>
+      <w:proofErr w:type="gramEnd"/>
       <w:r>
         <w:rPr>
           <w:rFonts w:ascii="Consolas" w:eastAsia="Times New Roman" w:hAnsi="Consolas" w:cs="Times New Roman"/>
@@ -17748,19 +15742,8 @@
           <w:sz w:val="21"/>
           <w:szCs w:val="21"/>
         </w:rPr>
-        <w:t>__</w:t>
-      </w:r>
-      <w:proofErr w:type="spellStart"/>
-      <w:r>
-        <w:rPr>
-          <w:rFonts w:ascii="Consolas" w:eastAsia="Times New Roman" w:hAnsi="Consolas" w:cs="Times New Roman"/>
-          <w:color w:val="795E26"/>
-          <w:sz w:val="21"/>
-          <w:szCs w:val="21"/>
-        </w:rPr>
-        <w:t>declspec</w:t>
-      </w:r>
-      <w:proofErr w:type="spellEnd"/>
+        <w:t>__declspec</w:t>
+      </w:r>
       <w:r>
         <w:rPr>
           <w:rFonts w:ascii="Consolas" w:eastAsia="Times New Roman" w:hAnsi="Consolas" w:cs="Times New Roman"/>
@@ -17770,7 +15753,6 @@
         </w:rPr>
         <w:t>(</w:t>
       </w:r>
-      <w:proofErr w:type="spellStart"/>
       <w:r>
         <w:rPr>
           <w:rFonts w:ascii="Consolas" w:eastAsia="Times New Roman" w:hAnsi="Consolas" w:cs="Times New Roman"/>
@@ -17780,7 +15762,6 @@
         </w:rPr>
         <w:t>dllimport</w:t>
       </w:r>
-      <w:proofErr w:type="spellEnd"/>
       <w:r>
         <w:rPr>
           <w:rFonts w:ascii="Consolas" w:eastAsia="Times New Roman" w:hAnsi="Consolas" w:cs="Times New Roman"/>
@@ -17818,6 +15799,7 @@
         </w:rPr>
         <w:t>#</w:t>
       </w:r>
+      <w:proofErr w:type="gramStart"/>
       <w:r>
         <w:rPr>
           <w:rFonts w:ascii="Consolas" w:eastAsia="Times New Roman" w:hAnsi="Consolas" w:cs="Times New Roman"/>
@@ -17827,6 +15809,7 @@
         </w:rPr>
         <w:t>endif</w:t>
       </w:r>
+      <w:proofErr w:type="gramEnd"/>
     </w:p>
     <w:p>
       <w:pPr>
@@ -17902,6 +15885,7 @@
         </w:rPr>
         <w:t> </w:t>
       </w:r>
+      <w:proofErr w:type="gramStart"/>
       <w:r>
         <w:rPr>
           <w:rFonts w:ascii="Consolas" w:eastAsia="Times New Roman" w:hAnsi="Consolas" w:cs="Times New Roman"/>
@@ -17911,6 +15895,7 @@
         </w:rPr>
         <w:t>add</w:t>
       </w:r>
+      <w:proofErr w:type="gramEnd"/>
       <w:r>
         <w:rPr>
           <w:rFonts w:ascii="Consolas" w:eastAsia="Times New Roman" w:hAnsi="Consolas" w:cs="Times New Roman"/>
@@ -18048,6 +16033,7 @@
         </w:rPr>
         <w:t>#</w:t>
       </w:r>
+      <w:proofErr w:type="gramStart"/>
       <w:r>
         <w:rPr>
           <w:rFonts w:ascii="Consolas" w:eastAsia="Times New Roman" w:hAnsi="Consolas" w:cs="Times New Roman"/>
@@ -18057,6 +16043,7 @@
         </w:rPr>
         <w:t>ifdef</w:t>
       </w:r>
+      <w:proofErr w:type="gramEnd"/>
       <w:r>
         <w:rPr>
           <w:rFonts w:ascii="Consolas" w:eastAsia="Times New Roman" w:hAnsi="Consolas" w:cs="Times New Roman"/>
@@ -18064,19 +16051,8 @@
           <w:sz w:val="21"/>
           <w:szCs w:val="21"/>
         </w:rPr>
-        <w:t> __</w:t>
-      </w:r>
-      <w:proofErr w:type="spellStart"/>
-      <w:r>
-        <w:rPr>
-          <w:rFonts w:ascii="Consolas" w:eastAsia="Times New Roman" w:hAnsi="Consolas" w:cs="Times New Roman"/>
-          <w:color w:val="0000FF"/>
-          <w:sz w:val="21"/>
-          <w:szCs w:val="21"/>
-        </w:rPr>
-        <w:t>cplusplus</w:t>
-      </w:r>
-      <w:proofErr w:type="spellEnd"/>
+        <w:t> __cplusplus</w:t>
+      </w:r>
     </w:p>
     <w:p>
       <w:pPr>
@@ -18142,6 +16118,7 @@
         </w:rPr>
         <w:t>#</w:t>
       </w:r>
+      <w:proofErr w:type="gramStart"/>
       <w:r>
         <w:rPr>
           <w:rFonts w:ascii="Consolas" w:eastAsia="Times New Roman" w:hAnsi="Consolas" w:cs="Times New Roman"/>
@@ -18151,6 +16128,7 @@
         </w:rPr>
         <w:t>endif</w:t>
       </w:r>
+      <w:proofErr w:type="gramEnd"/>
     </w:p>
     <w:p>
       <w:pPr>
@@ -18233,19 +16211,8 @@
           <w:sz w:val="21"/>
           <w:szCs w:val="21"/>
         </w:rPr>
-        <w:t> Build </w:t>
-      </w:r>
-      <w:proofErr w:type="spellStart"/>
-      <w:r>
-        <w:rPr>
-          <w:rFonts w:ascii="Consolas" w:eastAsia="Times New Roman" w:hAnsi="Consolas" w:cs="Times New Roman"/>
-          <w:color w:val="008000"/>
-          <w:sz w:val="21"/>
-          <w:szCs w:val="21"/>
-        </w:rPr>
-        <w:t>dll</w:t>
-      </w:r>
-      <w:proofErr w:type="spellEnd"/>
+        <w:t> Build dll</w:t>
+      </w:r>
     </w:p>
     <w:p>
       <w:pPr>
@@ -18283,7 +16250,6 @@
         </w:rPr>
         <w:t>%</w:t>
       </w:r>
-      <w:proofErr w:type="spellStart"/>
       <w:r>
         <w:rPr>
           <w:rFonts w:ascii="Consolas" w:eastAsia="Times New Roman" w:hAnsi="Consolas" w:cs="Times New Roman"/>
@@ -18293,7 +16259,6 @@
         </w:rPr>
         <w:t>src</w:t>
       </w:r>
-      <w:proofErr w:type="spellEnd"/>
       <w:r>
         <w:rPr>
           <w:rFonts w:ascii="Consolas" w:eastAsia="Times New Roman" w:hAnsi="Consolas" w:cs="Times New Roman"/>
@@ -18557,7 +16522,6 @@
         </w:rPr>
         <w:t>%</w:t>
       </w:r>
-      <w:proofErr w:type="spellStart"/>
       <w:r>
         <w:rPr>
           <w:rFonts w:ascii="Consolas" w:eastAsia="Times New Roman" w:hAnsi="Consolas" w:cs="Times New Roman"/>
@@ -18567,7 +16531,6 @@
         </w:rPr>
         <w:t>libfile</w:t>
       </w:r>
-      <w:proofErr w:type="spellEnd"/>
       <w:r>
         <w:rPr>
           <w:rFonts w:ascii="Consolas" w:eastAsia="Times New Roman" w:hAnsi="Consolas" w:cs="Times New Roman"/>
@@ -18594,29 +16557,7 @@
           <w:szCs w:val="21"/>
           <w:shd w:val="clear" w:color="auto" w:fill="FDE9D9" w:themeFill="accent6" w:themeFillTint="33"/>
         </w:rPr>
-        <w:t>-</w:t>
-      </w:r>
-      <w:proofErr w:type="spellStart"/>
-      <w:r>
-        <w:rPr>
-          <w:rFonts w:ascii="Consolas" w:eastAsia="Times New Roman" w:hAnsi="Consolas" w:cs="Times New Roman"/>
-          <w:color w:val="000000"/>
-          <w:sz w:val="21"/>
-          <w:szCs w:val="21"/>
-          <w:shd w:val="clear" w:color="auto" w:fill="FDE9D9" w:themeFill="accent6" w:themeFillTint="33"/>
-        </w:rPr>
-        <w:t>Wl</w:t>
-      </w:r>
-      <w:proofErr w:type="spellEnd"/>
-      <w:r>
-        <w:rPr>
-          <w:rFonts w:ascii="Consolas" w:eastAsia="Times New Roman" w:hAnsi="Consolas" w:cs="Times New Roman"/>
-          <w:color w:val="000000"/>
-          <w:sz w:val="21"/>
-          <w:szCs w:val="21"/>
-          <w:shd w:val="clear" w:color="auto" w:fill="FDE9D9" w:themeFill="accent6" w:themeFillTint="33"/>
-        </w:rPr>
-        <w:t>,--export-all-symbols</w:t>
+        <w:t>-Wl,--export-all-symbols</w:t>
       </w:r>
     </w:p>
     <w:p>
@@ -18674,19 +16615,8 @@
           <w:sz w:val="21"/>
           <w:szCs w:val="21"/>
         </w:rPr>
-        <w:t> Build </w:t>
-      </w:r>
-      <w:proofErr w:type="spellStart"/>
-      <w:r>
-        <w:rPr>
-          <w:rFonts w:ascii="Consolas" w:eastAsia="Times New Roman" w:hAnsi="Consolas" w:cs="Times New Roman"/>
-          <w:color w:val="008000"/>
-          <w:sz w:val="21"/>
-          <w:szCs w:val="21"/>
-        </w:rPr>
-        <w:t>dll</w:t>
-      </w:r>
-      <w:proofErr w:type="spellEnd"/>
+        <w:t> Build dll</w:t>
+      </w:r>
     </w:p>
     <w:p>
       <w:pPr>
@@ -18743,7 +16673,6 @@
         </w:rPr>
         <w:t>%</w:t>
       </w:r>
-      <w:proofErr w:type="spellStart"/>
       <w:r>
         <w:rPr>
           <w:rFonts w:ascii="Consolas" w:eastAsia="Times New Roman" w:hAnsi="Consolas" w:cs="Times New Roman"/>
@@ -18753,7 +16682,6 @@
         </w:rPr>
         <w:t>src</w:t>
       </w:r>
-      <w:proofErr w:type="spellEnd"/>
       <w:r>
         <w:rPr>
           <w:rFonts w:ascii="Consolas" w:eastAsia="Times New Roman" w:hAnsi="Consolas" w:cs="Times New Roman"/>
@@ -19017,7 +16945,6 @@
         </w:rPr>
         <w:t>%</w:t>
       </w:r>
-      <w:proofErr w:type="spellStart"/>
       <w:r>
         <w:rPr>
           <w:rFonts w:ascii="Consolas" w:eastAsia="Times New Roman" w:hAnsi="Consolas" w:cs="Times New Roman"/>
@@ -19027,7 +16954,6 @@
         </w:rPr>
         <w:t>libfile</w:t>
       </w:r>
-      <w:proofErr w:type="spellEnd"/>
       <w:r>
         <w:rPr>
           <w:rFonts w:ascii="Consolas" w:eastAsia="Times New Roman" w:hAnsi="Consolas" w:cs="Times New Roman"/>
@@ -19047,6 +16973,7 @@
         <w:t>.o</w:t>
       </w:r>
     </w:p>
+    <w:p/>
     <w:p>
       <w:pPr>
         <w:pStyle w:val="Heading4"/>
@@ -19097,6 +17024,91 @@
     </w:p>
     <w:p>
       <w:pPr>
+        <w:rPr>
+          <w:b/>
+          <w:bCs/>
+          <w:color w:val="000000"/>
+        </w:rPr>
+      </w:pPr>
+      <w:r>
+        <w:rPr>
+          <w:b/>
+          <w:bCs/>
+          <w:color w:val="000000"/>
+        </w:rPr>
+        <w:t>1. Prepare the source code</w:t>
+      </w:r>
+    </w:p>
+    <w:p>
+      <w:r>
+        <w:rPr>
+          <w:lang w:val="vi-VN"/>
+        </w:rPr>
+        <w:t>Similar to a</w:t>
+      </w:r>
+      <w:r>
+        <w:t>bove code</w:t>
+      </w:r>
+    </w:p>
+    <w:p>
+      <w:pPr>
+        <w:rPr>
+          <w:b/>
+          <w:bCs/>
+          <w:color w:val="000000"/>
+        </w:rPr>
+      </w:pPr>
+      <w:r>
+        <w:rPr>
+          <w:b/>
+          <w:bCs/>
+          <w:color w:val="000000"/>
+          <w:lang w:val="vi-VN"/>
+        </w:rPr>
+        <w:t>2</w:t>
+      </w:r>
+      <w:r>
+        <w:rPr>
+          <w:b/>
+          <w:bCs/>
+          <w:color w:val="000000"/>
+        </w:rPr>
+        <w:t xml:space="preserve">. </w:t>
+      </w:r>
+      <w:r>
+        <w:rPr>
+          <w:b/>
+          <w:bCs/>
+          <w:color w:val="000000"/>
+        </w:rPr>
+        <w:t xml:space="preserve">Build the </w:t>
+      </w:r>
+      <w:r>
+        <w:rPr>
+          <w:b/>
+          <w:bCs/>
+          <w:color w:val="000000"/>
+          <w:lang w:val="vi-VN"/>
+        </w:rPr>
+        <w:t>SO</w:t>
+      </w:r>
+    </w:p>
+    <w:p>
+      <w:r>
+        <w:t>Create a makefile, o</w:t>
+      </w:r>
+      <w:r>
+        <w:t>r simpl</w:t>
+      </w:r>
+      <w:r>
+        <w:t>y</w:t>
+      </w:r>
+      <w:r>
+        <w:t xml:space="preserve"> run this command:</w:t>
+      </w:r>
+    </w:p>
+    <w:p>
+      <w:pPr>
         <w:pBdr>
           <w:top w:val="single" w:sz="4" w:space="1" w:color="auto"/>
           <w:left w:val="single" w:sz="4" w:space="1" w:color="auto"/>
@@ -19129,25 +17141,45 @@
           <w:sz w:val="21"/>
           <w:szCs w:val="21"/>
         </w:rPr>
-        <w:t>g++ -std=c++11 -Wall -g -f</w:t>
-      </w:r>
-      <w:r>
-        <w:rPr>
-          <w:rFonts w:ascii="Consolas" w:eastAsia="Times New Roman" w:hAnsi="Consolas" w:cs="Times New Roman"/>
-          <w:color w:val="000000"/>
-          <w:sz w:val="21"/>
-          <w:szCs w:val="21"/>
-        </w:rPr>
-        <w:t>PIC</w:t>
-      </w:r>
-      <w:r>
-        <w:rPr>
-          <w:rFonts w:ascii="Consolas" w:eastAsia="Times New Roman" w:hAnsi="Consolas" w:cs="Times New Roman"/>
-          <w:color w:val="000000"/>
-          <w:sz w:val="21"/>
-          <w:szCs w:val="21"/>
-        </w:rPr>
-        <w:t> src/addition_lib.cpp -shared -o lib</w:t>
+        <w:t>g++ -std=c++11 -Wall -g </w:t>
+      </w:r>
+      <w:r>
+        <w:rPr>
+          <w:rFonts w:ascii="Consolas" w:eastAsia="Times New Roman" w:hAnsi="Consolas" w:cs="Times New Roman"/>
+          <w:color w:val="000000"/>
+          <w:sz w:val="21"/>
+          <w:szCs w:val="21"/>
+          <w:shd w:val="clear" w:color="auto" w:fill="FBD4B4" w:themeFill="accent6" w:themeFillTint="66"/>
+        </w:rPr>
+        <w:t>-fPIC</w:t>
+      </w:r>
+      <w:r>
+        <w:rPr>
+          <w:rFonts w:ascii="Consolas" w:eastAsia="Times New Roman" w:hAnsi="Consolas" w:cs="Times New Roman"/>
+          <w:color w:val="000000"/>
+          <w:sz w:val="21"/>
+          <w:szCs w:val="21"/>
+        </w:rPr>
+        <w:t> src/addition_lib.cpp </w:t>
+      </w:r>
+      <w:r>
+        <w:rPr>
+          <w:rFonts w:ascii="Consolas" w:eastAsia="Times New Roman" w:hAnsi="Consolas" w:cs="Times New Roman"/>
+          <w:color w:val="000000"/>
+          <w:sz w:val="21"/>
+          <w:szCs w:val="21"/>
+          <w:shd w:val="clear" w:color="auto" w:fill="FBD4B4" w:themeFill="accent6" w:themeFillTint="66"/>
+        </w:rPr>
+        <w:t>-shared -o</w:t>
+      </w:r>
+      <w:r>
+        <w:rPr>
+          <w:rFonts w:ascii="Consolas" w:eastAsia="Times New Roman" w:hAnsi="Consolas" w:cs="Times New Roman"/>
+          <w:color w:val="000000"/>
+          <w:sz w:val="21"/>
+          <w:szCs w:val="21"/>
+        </w:rPr>
+        <w:t> lib</w:t>
       </w:r>
       <w:r>
         <w:rPr>
@@ -19166,6 +17198,115 @@
           <w:szCs w:val="21"/>
         </w:rPr>
         <w:t>.so</w:t>
+      </w:r>
+    </w:p>
+    <w:p>
+      <w:pPr>
+        <w:rPr>
+          <w:b/>
+          <w:bCs/>
+          <w:color w:val="000000"/>
+          <w:lang w:val="vi-VN"/>
+        </w:rPr>
+      </w:pPr>
+      <w:r>
+        <w:rPr>
+          <w:b/>
+          <w:bCs/>
+          <w:color w:val="000000"/>
+          <w:lang w:val="vi-VN"/>
+        </w:rPr>
+        <w:t>3</w:t>
+      </w:r>
+      <w:r>
+        <w:rPr>
+          <w:b/>
+          <w:bCs/>
+          <w:color w:val="000000"/>
+        </w:rPr>
+        <w:t xml:space="preserve">. </w:t>
+      </w:r>
+      <w:r>
+        <w:rPr>
+          <w:b/>
+          <w:bCs/>
+          <w:color w:val="000000"/>
+          <w:lang w:val="vi-VN"/>
+        </w:rPr>
+        <w:t>Build and run</w:t>
+      </w:r>
+      <w:r>
+        <w:rPr>
+          <w:b/>
+          <w:bCs/>
+          <w:color w:val="000000"/>
+        </w:rPr>
+        <w:t xml:space="preserve"> the </w:t>
+      </w:r>
+      <w:r>
+        <w:rPr>
+          <w:b/>
+          <w:bCs/>
+          <w:color w:val="000000"/>
+          <w:lang w:val="vi-VN"/>
+        </w:rPr>
+        <w:t>executable</w:t>
+      </w:r>
+    </w:p>
+    <w:p>
+      <w:pPr>
+        <w:rPr>
+          <w:color w:val="000000"/>
+          <w:u w:val="single"/>
+          <w:lang w:val="vi-VN"/>
+        </w:rPr>
+      </w:pPr>
+      <w:r>
+        <w:rPr>
+          <w:color w:val="000000"/>
+          <w:lang w:val="vi-VN"/>
+        </w:rPr>
+        <w:t>1</w:t>
+      </w:r>
+      <w:r>
+        <w:rPr>
+          <w:color w:val="000000"/>
+        </w:rPr>
+        <w:t>.</w:t>
+      </w:r>
+      <w:r>
+        <w:rPr>
+          <w:color w:val="000000"/>
+          <w:lang w:val="vi-VN"/>
+        </w:rPr>
+        <w:t xml:space="preserve"> </w:t>
+      </w:r>
+      <w:r>
+        <w:rPr>
+          <w:color w:val="000000"/>
+          <w:lang w:val="vi-VN"/>
+        </w:rPr>
+        <w:t>Specify</w:t>
+      </w:r>
+      <w:r>
+        <w:rPr>
+          <w:color w:val="000000"/>
+          <w:lang w:val="vi-VN"/>
+        </w:rPr>
+        <w:t xml:space="preserve"> .so files at build time</w:t>
+      </w:r>
+      <w:r>
+        <w:rPr>
+          <w:color w:val="000000"/>
+          <w:lang w:val="vi-VN"/>
+        </w:rPr>
+        <w:t xml:space="preserve">, so the </w:t>
+      </w:r>
+      <w:r>
+        <w:rPr>
+          <w:color w:val="000000"/>
+        </w:rPr>
+        <w:t>linker knows where to get function definitions:</w:t>
       </w:r>
     </w:p>
     <w:p>
@@ -19184,6 +17325,7 @@
           <w:color w:val="000000"/>
           <w:sz w:val="21"/>
           <w:szCs w:val="21"/>
+          <w:lang w:val="vi-VN"/>
         </w:rPr>
       </w:pPr>
       <w:r>
@@ -19202,7 +17344,26 @@
           <w:sz w:val="21"/>
           <w:szCs w:val="21"/>
         </w:rPr>
-        <w:t>g++ -std=c++11 -Wall -g src/test_lib.cpp -Wl,-rpath=. -L. -l</w:t>
+        <w:t>g++ -std=c++11 -Wall -g src/test_lib.cpp </w:t>
+      </w:r>
+      <w:r>
+        <w:rPr>
+          <w:rFonts w:ascii="Consolas" w:eastAsia="Times New Roman" w:hAnsi="Consolas" w:cs="Times New Roman"/>
+          <w:color w:val="000000"/>
+          <w:sz w:val="21"/>
+          <w:szCs w:val="21"/>
+          <w:shd w:val="clear" w:color="auto" w:fill="FBD4B4" w:themeFill="accent6" w:themeFillTint="66"/>
+        </w:rPr>
+        <w:t>-Wl,-rpath</w:t>
+      </w:r>
+      <w:r>
+        <w:rPr>
+          <w:rFonts w:ascii="Consolas" w:eastAsia="Times New Roman" w:hAnsi="Consolas" w:cs="Times New Roman"/>
+          <w:color w:val="000000"/>
+          <w:sz w:val="21"/>
+          <w:szCs w:val="21"/>
+        </w:rPr>
+        <w:t>=. -L. -l</w:t>
       </w:r>
       <w:r>
         <w:rPr>
@@ -19214,6 +17375,405 @@
         <w:t>mylib</w:t>
       </w:r>
     </w:p>
+    <w:p>
+      <w:pPr>
+        <w:rPr>
+          <w:color w:val="000000"/>
+          <w:u w:val="single"/>
+        </w:rPr>
+      </w:pPr>
+      <w:r>
+        <w:rPr>
+          <w:color w:val="000000"/>
+          <w:lang w:val="vi-VN"/>
+        </w:rPr>
+        <w:t>2</w:t>
+      </w:r>
+      <w:r>
+        <w:rPr>
+          <w:color w:val="000000"/>
+        </w:rPr>
+        <w:t>.</w:t>
+      </w:r>
+      <w:r>
+        <w:rPr>
+          <w:color w:val="000000"/>
+          <w:lang w:val="vi-VN"/>
+        </w:rPr>
+        <w:t xml:space="preserve"> </w:t>
+      </w:r>
+      <w:r>
+        <w:rPr>
+          <w:color w:val="000000"/>
+          <w:lang w:val="vi-VN"/>
+        </w:rPr>
+        <w:t>Specify</w:t>
+      </w:r>
+      <w:r>
+        <w:rPr>
+          <w:color w:val="000000"/>
+          <w:lang w:val="vi-VN"/>
+        </w:rPr>
+        <w:t xml:space="preserve">.so files at </w:t>
+      </w:r>
+      <w:r>
+        <w:rPr>
+          <w:color w:val="000000"/>
+          <w:lang w:val="vi-VN"/>
+        </w:rPr>
+        <w:t>run</w:t>
+      </w:r>
+      <w:r>
+        <w:rPr>
+          <w:color w:val="000000"/>
+          <w:lang w:val="vi-VN"/>
+        </w:rPr>
+        <w:t xml:space="preserve"> tim</w:t>
+      </w:r>
+      <w:r>
+        <w:rPr>
+          <w:color w:val="000000"/>
+        </w:rPr>
+        <w:t>e, so the executable knows where to find them:</w:t>
+      </w:r>
+    </w:p>
+    <w:p>
+      <w:pPr>
+        <w:ind w:left="360"/>
+      </w:pPr>
+      <w:r>
+        <w:t xml:space="preserve">(1) </w:t>
+      </w:r>
+      <w:r>
+        <w:t xml:space="preserve">[Optional] </w:t>
+      </w:r>
+      <w:r>
+        <w:t xml:space="preserve">Find where the </w:t>
+      </w:r>
+      <w:r>
+        <w:rPr>
+          <w:lang w:val="vi-VN"/>
+        </w:rPr>
+        <w:t>lib</w:t>
+      </w:r>
+      <w:r>
+        <w:t xml:space="preserve"> is placed if you don't know it.</w:t>
+      </w:r>
+    </w:p>
+    <w:p>
+      <w:pPr>
+        <w:pBdr>
+          <w:top w:val="single" w:sz="4" w:space="1" w:color="auto"/>
+          <w:left w:val="single" w:sz="4" w:space="1" w:color="auto"/>
+          <w:bottom w:val="single" w:sz="4" w:space="1" w:color="auto"/>
+          <w:right w:val="single" w:sz="4" w:space="1" w:color="auto"/>
+        </w:pBdr>
+        <w:shd w:val="clear" w:color="auto" w:fill="F2F2F2" w:themeFill="background1" w:themeFillShade="F2"/>
+        <w:spacing w:before="0" w:after="0" w:line="285" w:lineRule="atLeast"/>
+        <w:ind w:left="720"/>
+        <w:jc w:val="left"/>
+        <w:rPr>
+          <w:rFonts w:ascii="Consolas" w:eastAsia="Times New Roman" w:hAnsi="Consolas" w:cs="Times New Roman"/>
+          <w:color w:val="000000"/>
+          <w:sz w:val="21"/>
+          <w:szCs w:val="21"/>
+          <w:lang w:val="vi-VN"/>
+        </w:rPr>
+      </w:pPr>
+      <w:r>
+        <w:rPr>
+          <w:rFonts w:ascii="Consolas" w:eastAsia="Times New Roman" w:hAnsi="Consolas" w:cs="Times New Roman"/>
+          <w:color w:val="000000"/>
+          <w:sz w:val="21"/>
+          <w:szCs w:val="21"/>
+          <w:lang w:val="vi-VN"/>
+        </w:rPr>
+        <w:t xml:space="preserve">$ </w:t>
+      </w:r>
+      <w:r>
+        <w:rPr>
+          <w:rFonts w:ascii="Consolas" w:eastAsia="Times New Roman" w:hAnsi="Consolas" w:cs="Times New Roman"/>
+          <w:color w:val="000000"/>
+          <w:sz w:val="21"/>
+          <w:szCs w:val="21"/>
+          <w:lang w:val="vi-VN"/>
+        </w:rPr>
+        <w:t xml:space="preserve">sudo find / -iname *lib-name*.so* </w:t>
+      </w:r>
+    </w:p>
+    <w:p>
+      <w:pPr>
+        <w:ind w:left="360"/>
+      </w:pPr>
+      <w:r>
+        <w:lastRenderedPageBreak/>
+        <w:t>(2) Check for the existence of the dynamic library path environment variable</w:t>
+      </w:r>
+      <w:r>
+        <w:rPr>
+          <w:lang w:val="vi-VN"/>
+        </w:rPr>
+        <w:t xml:space="preserve"> </w:t>
+      </w:r>
+      <w:r>
+        <w:t>(LD_LIBRARY_PATH)</w:t>
+      </w:r>
+    </w:p>
+    <w:p>
+      <w:pPr>
+        <w:pBdr>
+          <w:top w:val="single" w:sz="4" w:space="1" w:color="auto"/>
+          <w:left w:val="single" w:sz="4" w:space="1" w:color="auto"/>
+          <w:bottom w:val="single" w:sz="4" w:space="1" w:color="auto"/>
+          <w:right w:val="single" w:sz="4" w:space="1" w:color="auto"/>
+        </w:pBdr>
+        <w:shd w:val="clear" w:color="auto" w:fill="F2F2F2" w:themeFill="background1" w:themeFillShade="F2"/>
+        <w:spacing w:before="0" w:after="0" w:line="285" w:lineRule="atLeast"/>
+        <w:ind w:left="720"/>
+        <w:jc w:val="left"/>
+        <w:rPr>
+          <w:rFonts w:ascii="Consolas" w:eastAsia="Times New Roman" w:hAnsi="Consolas" w:cs="Times New Roman"/>
+          <w:color w:val="000000"/>
+          <w:sz w:val="21"/>
+          <w:szCs w:val="21"/>
+          <w:lang w:val="vi-VN"/>
+        </w:rPr>
+      </w:pPr>
+      <w:r>
+        <w:rPr>
+          <w:rFonts w:ascii="Consolas" w:eastAsia="Times New Roman" w:hAnsi="Consolas" w:cs="Times New Roman"/>
+          <w:color w:val="000000"/>
+          <w:sz w:val="21"/>
+          <w:szCs w:val="21"/>
+          <w:lang w:val="vi-VN"/>
+        </w:rPr>
+        <w:t>$ echo $LD_LIBRARY_PATH</w:t>
+      </w:r>
+    </w:p>
+    <w:p>
+      <w:pPr>
+        <w:ind w:left="630"/>
+        <w:rPr>
+          <w:lang w:val="vi-VN"/>
+        </w:rPr>
+      </w:pPr>
+      <w:r>
+        <w:rPr>
+          <w:lang w:val="vi-VN"/>
+        </w:rPr>
+        <w:t>I</w:t>
+      </w:r>
+      <w:r>
+        <w:t>f there is nothing to be displayed, add a default path value (or not if you wish to)</w:t>
+      </w:r>
+      <w:r>
+        <w:rPr>
+          <w:lang w:val="vi-VN"/>
+        </w:rPr>
+        <w:t>:</w:t>
+      </w:r>
+    </w:p>
+    <w:p>
+      <w:pPr>
+        <w:pBdr>
+          <w:top w:val="single" w:sz="4" w:space="1" w:color="auto"/>
+          <w:left w:val="single" w:sz="4" w:space="1" w:color="auto"/>
+          <w:bottom w:val="single" w:sz="4" w:space="1" w:color="auto"/>
+          <w:right w:val="single" w:sz="4" w:space="1" w:color="auto"/>
+        </w:pBdr>
+        <w:shd w:val="clear" w:color="auto" w:fill="F2F2F2" w:themeFill="background1" w:themeFillShade="F2"/>
+        <w:spacing w:before="0" w:after="0" w:line="285" w:lineRule="atLeast"/>
+        <w:ind w:left="720"/>
+        <w:jc w:val="left"/>
+        <w:rPr>
+          <w:rFonts w:ascii="Consolas" w:eastAsia="Times New Roman" w:hAnsi="Consolas" w:cs="Times New Roman"/>
+          <w:color w:val="000000"/>
+          <w:sz w:val="21"/>
+          <w:szCs w:val="21"/>
+          <w:lang w:val="vi-VN"/>
+        </w:rPr>
+      </w:pPr>
+      <w:r>
+        <w:rPr>
+          <w:rFonts w:ascii="Consolas" w:eastAsia="Times New Roman" w:hAnsi="Consolas" w:cs="Times New Roman"/>
+          <w:color w:val="000000"/>
+          <w:sz w:val="21"/>
+          <w:szCs w:val="21"/>
+          <w:lang w:val="vi-VN"/>
+        </w:rPr>
+        <w:t>$ LD_LIBRARY_PATH=/usr/local/lib</w:t>
+      </w:r>
+    </w:p>
+    <w:p>
+      <w:pPr>
+        <w:ind w:left="360"/>
+        <w:rPr>
+          <w:lang w:val="vi-VN"/>
+        </w:rPr>
+      </w:pPr>
+      <w:r>
+        <w:t xml:space="preserve">(3) </w:t>
+      </w:r>
+      <w:r>
+        <w:rPr>
+          <w:lang w:val="vi-VN"/>
+        </w:rPr>
+        <w:t>Make a script to run every time</w:t>
+      </w:r>
+      <w:r>
+        <w:t xml:space="preserve"> (E.g., </w:t>
+      </w:r>
+      <w:r>
+        <w:rPr>
+          <w:i/>
+          <w:iCs/>
+        </w:rPr>
+        <w:t>run.sh</w:t>
+      </w:r>
+      <w:r>
+        <w:t>)</w:t>
+      </w:r>
+      <w:r>
+        <w:rPr>
+          <w:lang w:val="vi-VN"/>
+        </w:rPr>
+        <w:t>:</w:t>
+      </w:r>
+    </w:p>
+    <w:p>
+      <w:pPr>
+        <w:pBdr>
+          <w:top w:val="single" w:sz="4" w:space="1" w:color="auto"/>
+          <w:left w:val="single" w:sz="4" w:space="1" w:color="auto"/>
+          <w:bottom w:val="single" w:sz="4" w:space="1" w:color="auto"/>
+          <w:right w:val="single" w:sz="4" w:space="1" w:color="auto"/>
+        </w:pBdr>
+        <w:shd w:val="clear" w:color="auto" w:fill="F2F2F2" w:themeFill="background1" w:themeFillShade="F2"/>
+        <w:spacing w:before="0" w:after="0" w:line="285" w:lineRule="atLeast"/>
+        <w:ind w:left="720"/>
+        <w:jc w:val="left"/>
+        <w:rPr>
+          <w:rFonts w:ascii="Consolas" w:eastAsia="Times New Roman" w:hAnsi="Consolas" w:cs="Times New Roman"/>
+          <w:color w:val="000000"/>
+          <w:sz w:val="21"/>
+          <w:szCs w:val="21"/>
+          <w:lang w:val="vi-VN"/>
+        </w:rPr>
+      </w:pPr>
+      <w:r>
+        <w:rPr>
+          <w:rFonts w:ascii="Consolas" w:eastAsia="Times New Roman" w:hAnsi="Consolas" w:cs="Times New Roman"/>
+          <w:color w:val="000000"/>
+          <w:sz w:val="21"/>
+          <w:szCs w:val="21"/>
+          <w:lang w:val="vi-VN"/>
+        </w:rPr>
+        <w:t>$ LD_LIBRARY_PATH=</w:t>
+      </w:r>
+      <w:r>
+        <w:rPr>
+          <w:rFonts w:ascii="Consolas" w:eastAsia="Times New Roman" w:hAnsi="Consolas" w:cs="Times New Roman"/>
+          <w:color w:val="000000"/>
+          <w:sz w:val="21"/>
+          <w:szCs w:val="21"/>
+          <w:lang w:val="vi-VN"/>
+        </w:rPr>
+        <w:t>$LD_LIBRARY_PATH:</w:t>
+      </w:r>
+      <w:r>
+        <w:rPr>
+          <w:rFonts w:ascii="Consolas" w:eastAsia="Times New Roman" w:hAnsi="Consolas" w:cs="Times New Roman"/>
+          <w:color w:val="000000"/>
+          <w:sz w:val="21"/>
+          <w:szCs w:val="21"/>
+        </w:rPr>
+        <w:t>/</w:t>
+      </w:r>
+      <w:r>
+        <w:rPr>
+          <w:rFonts w:ascii="Consolas" w:eastAsia="Times New Roman" w:hAnsi="Consolas" w:cs="Times New Roman"/>
+          <w:color w:val="000000"/>
+          <w:sz w:val="21"/>
+          <w:szCs w:val="21"/>
+          <w:lang w:val="vi-VN"/>
+        </w:rPr>
+        <w:t>dir-path/to/so/files</w:t>
+      </w:r>
+    </w:p>
+    <w:p>
+      <w:pPr>
+        <w:pBdr>
+          <w:top w:val="single" w:sz="4" w:space="1" w:color="auto"/>
+          <w:left w:val="single" w:sz="4" w:space="1" w:color="auto"/>
+          <w:bottom w:val="single" w:sz="4" w:space="1" w:color="auto"/>
+          <w:right w:val="single" w:sz="4" w:space="1" w:color="auto"/>
+        </w:pBdr>
+        <w:shd w:val="clear" w:color="auto" w:fill="F2F2F2" w:themeFill="background1" w:themeFillShade="F2"/>
+        <w:spacing w:before="0" w:after="0" w:line="285" w:lineRule="atLeast"/>
+        <w:ind w:left="720"/>
+        <w:jc w:val="left"/>
+        <w:rPr>
+          <w:rFonts w:ascii="Consolas" w:eastAsia="Times New Roman" w:hAnsi="Consolas" w:cs="Times New Roman"/>
+          <w:color w:val="000000"/>
+          <w:sz w:val="21"/>
+          <w:szCs w:val="21"/>
+          <w:lang w:val="vi-VN"/>
+        </w:rPr>
+      </w:pPr>
+      <w:r>
+        <w:rPr>
+          <w:rFonts w:ascii="Consolas" w:eastAsia="Times New Roman" w:hAnsi="Consolas" w:cs="Times New Roman"/>
+          <w:color w:val="000000"/>
+          <w:sz w:val="21"/>
+          <w:szCs w:val="21"/>
+          <w:lang w:val="vi-VN"/>
+        </w:rPr>
+        <w:t xml:space="preserve">$ </w:t>
+      </w:r>
+      <w:r>
+        <w:rPr>
+          <w:rFonts w:ascii="Consolas" w:eastAsia="Times New Roman" w:hAnsi="Consolas" w:cs="Times New Roman"/>
+          <w:color w:val="000000"/>
+          <w:sz w:val="21"/>
+          <w:szCs w:val="21"/>
+          <w:shd w:val="clear" w:color="auto" w:fill="FBD4B4" w:themeFill="accent6" w:themeFillTint="66"/>
+          <w:lang w:val="vi-VN"/>
+        </w:rPr>
+        <w:t>export LD_LIBRARY_PATH</w:t>
+      </w:r>
+    </w:p>
+    <w:p>
+      <w:pPr>
+        <w:pBdr>
+          <w:top w:val="single" w:sz="4" w:space="1" w:color="auto"/>
+          <w:left w:val="single" w:sz="4" w:space="1" w:color="auto"/>
+          <w:bottom w:val="single" w:sz="4" w:space="1" w:color="auto"/>
+          <w:right w:val="single" w:sz="4" w:space="1" w:color="auto"/>
+        </w:pBdr>
+        <w:shd w:val="clear" w:color="auto" w:fill="F2F2F2" w:themeFill="background1" w:themeFillShade="F2"/>
+        <w:spacing w:before="0" w:after="0" w:line="285" w:lineRule="atLeast"/>
+        <w:ind w:left="720"/>
+        <w:jc w:val="left"/>
+        <w:rPr>
+          <w:rFonts w:ascii="Consolas" w:eastAsia="Times New Roman" w:hAnsi="Consolas" w:cs="Times New Roman"/>
+          <w:color w:val="000000"/>
+          <w:sz w:val="21"/>
+          <w:szCs w:val="21"/>
+          <w:lang w:val="vi-VN"/>
+        </w:rPr>
+      </w:pPr>
+      <w:r>
+        <w:rPr>
+          <w:rFonts w:ascii="Consolas" w:eastAsia="Times New Roman" w:hAnsi="Consolas" w:cs="Times New Roman"/>
+          <w:color w:val="000000"/>
+          <w:sz w:val="21"/>
+          <w:szCs w:val="21"/>
+          <w:lang w:val="vi-VN"/>
+        </w:rPr>
+        <w:t>$ ./my_app</w:t>
+      </w:r>
+    </w:p>
+    <w:p/>
     <w:p>
       <w:pPr>
         <w:rPr>
@@ -19276,7 +17836,13 @@
         <w:t>libmylib</w:t>
       </w:r>
       <w:r>
-        <w:t>") when creating it. And when calling it, must replace the "</w:t>
+        <w:t>") when creat</w:t>
+      </w:r>
+      <w:r>
+        <w:t>ed</w:t>
+      </w:r>
+      <w:r>
+        <w:t>. And when calling it, must replace the "</w:t>
       </w:r>
       <w:r>
         <w:rPr>
@@ -19327,7 +17893,6 @@
         <w:t>")</w:t>
       </w:r>
     </w:p>
-    <w:p/>
     <w:p>
       <w:pPr>
         <w:pStyle w:val="Heading2"/>

</xml_diff>